<commit_message>
Additional Changes to Documentations
</commit_message>
<xml_diff>
--- a/Lab4/finalized_talking_bot/Royce_Ang_U1840416D_TSP2_Assignment4.docx
+++ b/Lab4/finalized_talking_bot/Royce_Ang_U1840416D_TSP2_Assignment4.docx
@@ -554,6 +554,8 @@
       <w:sdtPr>
         <w:rPr>
           <w:color w:val="auto"/>
+          <w:sz w:val="40"/>
+          <w:szCs w:val="40"/>
         </w:rPr>
         <w:id w:val="508957785"/>
         <w:docPartObj>
@@ -576,11 +578,15 @@
             <w:pStyle w:val="TOCHeading"/>
             <w:rPr>
               <w:color w:val="auto"/>
+              <w:sz w:val="40"/>
+              <w:szCs w:val="40"/>
             </w:rPr>
           </w:pPr>
           <w:r>
             <w:rPr>
               <w:color w:val="auto"/>
+              <w:sz w:val="40"/>
+              <w:szCs w:val="40"/>
             </w:rPr>
             <w:t>Table of Contents</w:t>
           </w:r>
@@ -623,14 +629,14 @@
             </w:rPr>
             <w:fldChar w:fldCharType="separate"/>
           </w:r>
-          <w:hyperlink w:anchor="_Toc56678695" w:history="1">
+          <w:hyperlink w:anchor="_Toc56682989" w:history="1">
             <w:r>
               <w:rPr>
                 <w:rStyle w:val="Hyperlink"/>
                 <w:rFonts w:ascii="Calibri" w:hAnsi="Calibri" w:cs="Calibri"/>
                 <w:noProof/>
               </w:rPr>
-              <w:t>Section I. Overview</w:t>
+              <w:t>Section 1. Introduction</w:t>
             </w:r>
             <w:r>
               <w:rPr>
@@ -651,7 +657,7 @@
                 <w:noProof/>
                 <w:webHidden/>
               </w:rPr>
-              <w:instrText xml:space="preserve"> PAGEREF _Toc56678695 \h </w:instrText>
+              <w:instrText xml:space="preserve"> PAGEREF _Toc56682989 \h </w:instrText>
             </w:r>
             <w:r>
               <w:rPr>
@@ -698,7 +704,7 @@
               <w:lang w:val="en-SG" w:eastAsia="ko-KR"/>
             </w:rPr>
           </w:pPr>
-          <w:hyperlink w:anchor="_Toc56678696" w:history="1">
+          <w:hyperlink w:anchor="_Toc56682990" w:history="1">
             <w:r>
               <w:rPr>
                 <w:rStyle w:val="Hyperlink"/>
@@ -706,7 +712,7 @@
                 <w:noProof/>
                 <w:lang w:val="en-SG"/>
               </w:rPr>
-              <w:t>Section 5: Additional Implementation (GUI)</w:t>
+              <w:t>Section 2. Overview</w:t>
             </w:r>
             <w:r>
               <w:rPr>
@@ -727,7 +733,7 @@
                 <w:noProof/>
                 <w:webHidden/>
               </w:rPr>
-              <w:instrText xml:space="preserve"> PAGEREF _Toc56678696 \h </w:instrText>
+              <w:instrText xml:space="preserve"> PAGEREF _Toc56682990 \h </w:instrText>
             </w:r>
             <w:r>
               <w:rPr>
@@ -747,7 +753,7 @@
                 <w:noProof/>
                 <w:webHidden/>
               </w:rPr>
-              <w:t>4</w:t>
+              <w:t>3</w:t>
             </w:r>
             <w:r>
               <w:rPr>
@@ -774,7 +780,7 @@
               <w:lang w:val="en-SG" w:eastAsia="ko-KR"/>
             </w:rPr>
           </w:pPr>
-          <w:hyperlink w:anchor="_Toc56678697" w:history="1">
+          <w:hyperlink w:anchor="_Toc56682991" w:history="1">
             <w:r>
               <w:rPr>
                 <w:rStyle w:val="Hyperlink"/>
@@ -782,7 +788,7 @@
                 <w:noProof/>
                 <w:lang w:val="en-SG"/>
               </w:rPr>
-              <w:t>5.1 Overall System Architecture of the GUI Implementation</w:t>
+              <w:t>2.1 Overview of KBS</w:t>
             </w:r>
             <w:r>
               <w:rPr>
@@ -803,7 +809,7 @@
                 <w:noProof/>
                 <w:webHidden/>
               </w:rPr>
-              <w:instrText xml:space="preserve"> PAGEREF _Toc56678697 \h </w:instrText>
+              <w:instrText xml:space="preserve"> PAGEREF _Toc56682991 \h </w:instrText>
             </w:r>
             <w:r>
               <w:rPr>
@@ -823,7 +829,7 @@
                 <w:noProof/>
                 <w:webHidden/>
               </w:rPr>
-              <w:t>4</w:t>
+              <w:t>3</w:t>
             </w:r>
             <w:r>
               <w:rPr>
@@ -850,7 +856,7 @@
               <w:lang w:val="en-SG" w:eastAsia="ko-KR"/>
             </w:rPr>
           </w:pPr>
-          <w:hyperlink w:anchor="_Toc56678698" w:history="1">
+          <w:hyperlink w:anchor="_Toc56682992" w:history="1">
             <w:r>
               <w:rPr>
                 <w:rStyle w:val="Hyperlink"/>
@@ -858,7 +864,7 @@
                 <w:noProof/>
                 <w:lang w:val="en-SG"/>
               </w:rPr>
-              <w:t>5.2 Set up and Installation</w:t>
+              <w:t>2.2 Logic flow of Sympathetic Doctor Program</w:t>
             </w:r>
             <w:r>
               <w:rPr>
@@ -879,7 +885,7 @@
                 <w:noProof/>
                 <w:webHidden/>
               </w:rPr>
-              <w:instrText xml:space="preserve"> PAGEREF _Toc56678698 \h </w:instrText>
+              <w:instrText xml:space="preserve"> PAGEREF _Toc56682992 \h </w:instrText>
             </w:r>
             <w:r>
               <w:rPr>
@@ -899,7 +905,7 @@
                 <w:noProof/>
                 <w:webHidden/>
               </w:rPr>
-              <w:t>4</w:t>
+              <w:t>3</w:t>
             </w:r>
             <w:r>
               <w:rPr>
@@ -926,7 +932,7 @@
               <w:lang w:val="en-SG" w:eastAsia="ko-KR"/>
             </w:rPr>
           </w:pPr>
-          <w:hyperlink w:anchor="_Toc56678699" w:history="1">
+          <w:hyperlink w:anchor="_Toc56682993" w:history="1">
             <w:r>
               <w:rPr>
                 <w:rStyle w:val="Hyperlink"/>
@@ -934,7 +940,7 @@
                 <w:noProof/>
                 <w:lang w:val="en-SG"/>
               </w:rPr>
-              <w:t>5.3 Implementation of the GUI</w:t>
+              <w:t>2.3 Further Considerations</w:t>
             </w:r>
             <w:r>
               <w:rPr>
@@ -955,7 +961,7 @@
                 <w:noProof/>
                 <w:webHidden/>
               </w:rPr>
-              <w:instrText xml:space="preserve"> PAGEREF _Toc56678699 \h </w:instrText>
+              <w:instrText xml:space="preserve"> PAGEREF _Toc56682993 \h </w:instrText>
             </w:r>
             <w:r>
               <w:rPr>
@@ -975,7 +981,1451 @@
                 <w:noProof/>
                 <w:webHidden/>
               </w:rPr>
+              <w:t>3</w:t>
+            </w:r>
+            <w:r>
+              <w:rPr>
+                <w:noProof/>
+                <w:webHidden/>
+              </w:rPr>
+              <w:fldChar w:fldCharType="end"/>
+            </w:r>
+          </w:hyperlink>
+        </w:p>
+        <w:p>
+          <w:pPr>
+            <w:pStyle w:val="TOC1"/>
+            <w:tabs>
+              <w:tab w:val="right" w:leader="dot" w:pos="9016"/>
+            </w:tabs>
+            <w:rPr>
+              <w:rFonts w:eastAsiaTheme="minorEastAsia" w:cstheme="minorBidi"/>
+              <w:b w:val="0"/>
+              <w:bCs w:val="0"/>
+              <w:i w:val="0"/>
+              <w:iCs w:val="0"/>
+              <w:noProof/>
+              <w:lang w:val="en-SG" w:eastAsia="ko-KR"/>
+            </w:rPr>
+          </w:pPr>
+          <w:hyperlink w:anchor="_Toc56682994" w:history="1">
+            <w:r>
+              <w:rPr>
+                <w:rStyle w:val="Hyperlink"/>
+                <w:rFonts w:ascii="Calibri" w:hAnsi="Calibri" w:cs="Calibri"/>
+                <w:noProof/>
+                <w:lang w:val="en-SG"/>
+              </w:rPr>
+              <w:t>Section 3. Implementation and Explanation</w:t>
+            </w:r>
+            <w:r>
+              <w:rPr>
+                <w:noProof/>
+                <w:webHidden/>
+              </w:rPr>
+              <w:tab/>
+            </w:r>
+            <w:r>
+              <w:rPr>
+                <w:noProof/>
+                <w:webHidden/>
+              </w:rPr>
+              <w:fldChar w:fldCharType="begin"/>
+            </w:r>
+            <w:r>
+              <w:rPr>
+                <w:noProof/>
+                <w:webHidden/>
+              </w:rPr>
+              <w:instrText xml:space="preserve"> PAGEREF _Toc56682994 \h </w:instrText>
+            </w:r>
+            <w:r>
+              <w:rPr>
+                <w:noProof/>
+                <w:webHidden/>
+              </w:rPr>
+            </w:r>
+            <w:r>
+              <w:rPr>
+                <w:noProof/>
+                <w:webHidden/>
+              </w:rPr>
+              <w:fldChar w:fldCharType="separate"/>
+            </w:r>
+            <w:r>
+              <w:rPr>
+                <w:noProof/>
+                <w:webHidden/>
+              </w:rPr>
               <w:t>4</w:t>
+            </w:r>
+            <w:r>
+              <w:rPr>
+                <w:noProof/>
+                <w:webHidden/>
+              </w:rPr>
+              <w:fldChar w:fldCharType="end"/>
+            </w:r>
+          </w:hyperlink>
+        </w:p>
+        <w:p>
+          <w:pPr>
+            <w:pStyle w:val="TOC2"/>
+            <w:tabs>
+              <w:tab w:val="right" w:leader="dot" w:pos="9016"/>
+            </w:tabs>
+            <w:rPr>
+              <w:rFonts w:eastAsiaTheme="minorEastAsia" w:cstheme="minorBidi"/>
+              <w:b w:val="0"/>
+              <w:bCs w:val="0"/>
+              <w:noProof/>
+              <w:sz w:val="24"/>
+              <w:szCs w:val="24"/>
+              <w:lang w:val="en-SG" w:eastAsia="ko-KR"/>
+            </w:rPr>
+          </w:pPr>
+          <w:hyperlink w:anchor="_Toc56682995" w:history="1">
+            <w:r>
+              <w:rPr>
+                <w:rStyle w:val="Hyperlink"/>
+                <w:rFonts w:ascii="Calibri" w:hAnsi="Calibri" w:cs="Calibri"/>
+                <w:noProof/>
+                <w:lang w:val="en-SG"/>
+              </w:rPr>
+              <w:t>3.1 Code Explanation</w:t>
+            </w:r>
+            <w:r>
+              <w:rPr>
+                <w:noProof/>
+                <w:webHidden/>
+              </w:rPr>
+              <w:tab/>
+            </w:r>
+            <w:r>
+              <w:rPr>
+                <w:noProof/>
+                <w:webHidden/>
+              </w:rPr>
+              <w:fldChar w:fldCharType="begin"/>
+            </w:r>
+            <w:r>
+              <w:rPr>
+                <w:noProof/>
+                <w:webHidden/>
+              </w:rPr>
+              <w:instrText xml:space="preserve"> PAGEREF _Toc56682995 \h </w:instrText>
+            </w:r>
+            <w:r>
+              <w:rPr>
+                <w:noProof/>
+                <w:webHidden/>
+              </w:rPr>
+            </w:r>
+            <w:r>
+              <w:rPr>
+                <w:noProof/>
+                <w:webHidden/>
+              </w:rPr>
+              <w:fldChar w:fldCharType="separate"/>
+            </w:r>
+            <w:r>
+              <w:rPr>
+                <w:noProof/>
+                <w:webHidden/>
+              </w:rPr>
+              <w:t>4</w:t>
+            </w:r>
+            <w:r>
+              <w:rPr>
+                <w:noProof/>
+                <w:webHidden/>
+              </w:rPr>
+              <w:fldChar w:fldCharType="end"/>
+            </w:r>
+          </w:hyperlink>
+        </w:p>
+        <w:p>
+          <w:pPr>
+            <w:pStyle w:val="TOC2"/>
+            <w:tabs>
+              <w:tab w:val="right" w:leader="dot" w:pos="9016"/>
+            </w:tabs>
+            <w:rPr>
+              <w:rFonts w:eastAsiaTheme="minorEastAsia" w:cstheme="minorBidi"/>
+              <w:b w:val="0"/>
+              <w:bCs w:val="0"/>
+              <w:noProof/>
+              <w:sz w:val="24"/>
+              <w:szCs w:val="24"/>
+              <w:lang w:val="en-SG" w:eastAsia="ko-KR"/>
+            </w:rPr>
+          </w:pPr>
+          <w:hyperlink w:anchor="_Toc56682996" w:history="1">
+            <w:r>
+              <w:rPr>
+                <w:rStyle w:val="Hyperlink"/>
+                <w:rFonts w:ascii="Calibri" w:hAnsi="Calibri" w:cs="Calibri"/>
+                <w:noProof/>
+                <w:lang w:val="en-SG"/>
+              </w:rPr>
+              <w:t>3.1.1 Predicates/Variables used</w:t>
+            </w:r>
+            <w:r>
+              <w:rPr>
+                <w:noProof/>
+                <w:webHidden/>
+              </w:rPr>
+              <w:tab/>
+            </w:r>
+            <w:r>
+              <w:rPr>
+                <w:noProof/>
+                <w:webHidden/>
+              </w:rPr>
+              <w:fldChar w:fldCharType="begin"/>
+            </w:r>
+            <w:r>
+              <w:rPr>
+                <w:noProof/>
+                <w:webHidden/>
+              </w:rPr>
+              <w:instrText xml:space="preserve"> PAGEREF _Toc56682996 \h </w:instrText>
+            </w:r>
+            <w:r>
+              <w:rPr>
+                <w:noProof/>
+                <w:webHidden/>
+              </w:rPr>
+            </w:r>
+            <w:r>
+              <w:rPr>
+                <w:noProof/>
+                <w:webHidden/>
+              </w:rPr>
+              <w:fldChar w:fldCharType="separate"/>
+            </w:r>
+            <w:r>
+              <w:rPr>
+                <w:noProof/>
+                <w:webHidden/>
+              </w:rPr>
+              <w:t>4</w:t>
+            </w:r>
+            <w:r>
+              <w:rPr>
+                <w:noProof/>
+                <w:webHidden/>
+              </w:rPr>
+              <w:fldChar w:fldCharType="end"/>
+            </w:r>
+          </w:hyperlink>
+        </w:p>
+        <w:p>
+          <w:pPr>
+            <w:pStyle w:val="TOC2"/>
+            <w:tabs>
+              <w:tab w:val="right" w:leader="dot" w:pos="9016"/>
+            </w:tabs>
+            <w:rPr>
+              <w:rFonts w:eastAsiaTheme="minorEastAsia" w:cstheme="minorBidi"/>
+              <w:b w:val="0"/>
+              <w:bCs w:val="0"/>
+              <w:noProof/>
+              <w:sz w:val="24"/>
+              <w:szCs w:val="24"/>
+              <w:lang w:val="en-SG" w:eastAsia="ko-KR"/>
+            </w:rPr>
+          </w:pPr>
+          <w:hyperlink w:anchor="_Toc56682997" w:history="1">
+            <w:r>
+              <w:rPr>
+                <w:rStyle w:val="Hyperlink"/>
+                <w:rFonts w:ascii="Calibri" w:hAnsi="Calibri" w:cs="Calibri"/>
+                <w:noProof/>
+                <w:lang w:val="en-SG"/>
+              </w:rPr>
+              <w:t>3.1.2 Rules Used</w:t>
+            </w:r>
+            <w:r>
+              <w:rPr>
+                <w:noProof/>
+                <w:webHidden/>
+              </w:rPr>
+              <w:tab/>
+            </w:r>
+            <w:r>
+              <w:rPr>
+                <w:noProof/>
+                <w:webHidden/>
+              </w:rPr>
+              <w:fldChar w:fldCharType="begin"/>
+            </w:r>
+            <w:r>
+              <w:rPr>
+                <w:noProof/>
+                <w:webHidden/>
+              </w:rPr>
+              <w:instrText xml:space="preserve"> PAGEREF _Toc56682997 \h </w:instrText>
+            </w:r>
+            <w:r>
+              <w:rPr>
+                <w:noProof/>
+                <w:webHidden/>
+              </w:rPr>
+            </w:r>
+            <w:r>
+              <w:rPr>
+                <w:noProof/>
+                <w:webHidden/>
+              </w:rPr>
+              <w:fldChar w:fldCharType="separate"/>
+            </w:r>
+            <w:r>
+              <w:rPr>
+                <w:noProof/>
+                <w:webHidden/>
+              </w:rPr>
+              <w:t>4</w:t>
+            </w:r>
+            <w:r>
+              <w:rPr>
+                <w:noProof/>
+                <w:webHidden/>
+              </w:rPr>
+              <w:fldChar w:fldCharType="end"/>
+            </w:r>
+          </w:hyperlink>
+        </w:p>
+        <w:p>
+          <w:pPr>
+            <w:pStyle w:val="TOC2"/>
+            <w:tabs>
+              <w:tab w:val="right" w:leader="dot" w:pos="9016"/>
+            </w:tabs>
+            <w:rPr>
+              <w:rFonts w:eastAsiaTheme="minorEastAsia" w:cstheme="minorBidi"/>
+              <w:b w:val="0"/>
+              <w:bCs w:val="0"/>
+              <w:noProof/>
+              <w:sz w:val="24"/>
+              <w:szCs w:val="24"/>
+              <w:lang w:val="en-SG" w:eastAsia="ko-KR"/>
+            </w:rPr>
+          </w:pPr>
+          <w:hyperlink w:anchor="_Toc56682998" w:history="1">
+            <w:r>
+              <w:rPr>
+                <w:rStyle w:val="Hyperlink"/>
+                <w:rFonts w:ascii="Calibri" w:hAnsi="Calibri" w:cs="Calibri"/>
+                <w:noProof/>
+                <w:lang w:val="en-SG"/>
+              </w:rPr>
+              <w:t>3.2 Logic Flow</w:t>
+            </w:r>
+            <w:r>
+              <w:rPr>
+                <w:noProof/>
+                <w:webHidden/>
+              </w:rPr>
+              <w:tab/>
+            </w:r>
+            <w:r>
+              <w:rPr>
+                <w:noProof/>
+                <w:webHidden/>
+              </w:rPr>
+              <w:fldChar w:fldCharType="begin"/>
+            </w:r>
+            <w:r>
+              <w:rPr>
+                <w:noProof/>
+                <w:webHidden/>
+              </w:rPr>
+              <w:instrText xml:space="preserve"> PAGEREF _Toc56682998 \h </w:instrText>
+            </w:r>
+            <w:r>
+              <w:rPr>
+                <w:noProof/>
+                <w:webHidden/>
+              </w:rPr>
+            </w:r>
+            <w:r>
+              <w:rPr>
+                <w:noProof/>
+                <w:webHidden/>
+              </w:rPr>
+              <w:fldChar w:fldCharType="separate"/>
+            </w:r>
+            <w:r>
+              <w:rPr>
+                <w:noProof/>
+                <w:webHidden/>
+              </w:rPr>
+              <w:t>4</w:t>
+            </w:r>
+            <w:r>
+              <w:rPr>
+                <w:noProof/>
+                <w:webHidden/>
+              </w:rPr>
+              <w:fldChar w:fldCharType="end"/>
+            </w:r>
+          </w:hyperlink>
+        </w:p>
+        <w:p>
+          <w:pPr>
+            <w:pStyle w:val="TOC2"/>
+            <w:tabs>
+              <w:tab w:val="right" w:leader="dot" w:pos="9016"/>
+            </w:tabs>
+            <w:rPr>
+              <w:rFonts w:eastAsiaTheme="minorEastAsia" w:cstheme="minorBidi"/>
+              <w:b w:val="0"/>
+              <w:bCs w:val="0"/>
+              <w:noProof/>
+              <w:sz w:val="24"/>
+              <w:szCs w:val="24"/>
+              <w:lang w:val="en-SG" w:eastAsia="ko-KR"/>
+            </w:rPr>
+          </w:pPr>
+          <w:hyperlink w:anchor="_Toc56682999" w:history="1">
+            <w:r>
+              <w:rPr>
+                <w:rStyle w:val="Hyperlink"/>
+                <w:rFonts w:ascii="Calibri" w:hAnsi="Calibri" w:cs="Calibri"/>
+                <w:noProof/>
+                <w:lang w:val="en-SG"/>
+              </w:rPr>
+              <w:t>3.3 Rules of Diagnosis</w:t>
+            </w:r>
+            <w:r>
+              <w:rPr>
+                <w:noProof/>
+                <w:webHidden/>
+              </w:rPr>
+              <w:tab/>
+            </w:r>
+            <w:r>
+              <w:rPr>
+                <w:noProof/>
+                <w:webHidden/>
+              </w:rPr>
+              <w:fldChar w:fldCharType="begin"/>
+            </w:r>
+            <w:r>
+              <w:rPr>
+                <w:noProof/>
+                <w:webHidden/>
+              </w:rPr>
+              <w:instrText xml:space="preserve"> PAGEREF _Toc56682999 \h </w:instrText>
+            </w:r>
+            <w:r>
+              <w:rPr>
+                <w:noProof/>
+                <w:webHidden/>
+              </w:rPr>
+            </w:r>
+            <w:r>
+              <w:rPr>
+                <w:noProof/>
+                <w:webHidden/>
+              </w:rPr>
+              <w:fldChar w:fldCharType="separate"/>
+            </w:r>
+            <w:r>
+              <w:rPr>
+                <w:noProof/>
+                <w:webHidden/>
+              </w:rPr>
+              <w:t>4</w:t>
+            </w:r>
+            <w:r>
+              <w:rPr>
+                <w:noProof/>
+                <w:webHidden/>
+              </w:rPr>
+              <w:fldChar w:fldCharType="end"/>
+            </w:r>
+          </w:hyperlink>
+        </w:p>
+        <w:p>
+          <w:pPr>
+            <w:pStyle w:val="TOC2"/>
+            <w:tabs>
+              <w:tab w:val="right" w:leader="dot" w:pos="9016"/>
+            </w:tabs>
+            <w:rPr>
+              <w:rFonts w:eastAsiaTheme="minorEastAsia" w:cstheme="minorBidi"/>
+              <w:b w:val="0"/>
+              <w:bCs w:val="0"/>
+              <w:noProof/>
+              <w:sz w:val="24"/>
+              <w:szCs w:val="24"/>
+              <w:lang w:val="en-SG" w:eastAsia="ko-KR"/>
+            </w:rPr>
+          </w:pPr>
+          <w:hyperlink w:anchor="_Toc56683000" w:history="1">
+            <w:r>
+              <w:rPr>
+                <w:rStyle w:val="Hyperlink"/>
+                <w:rFonts w:ascii="Calibri" w:hAnsi="Calibri" w:cs="Calibri"/>
+                <w:noProof/>
+                <w:lang w:val="en-SG"/>
+              </w:rPr>
+              <w:t>3.4 Heuristics/ Algorithm for conflicting diagnosis</w:t>
+            </w:r>
+            <w:r>
+              <w:rPr>
+                <w:noProof/>
+                <w:webHidden/>
+              </w:rPr>
+              <w:tab/>
+            </w:r>
+            <w:r>
+              <w:rPr>
+                <w:noProof/>
+                <w:webHidden/>
+              </w:rPr>
+              <w:fldChar w:fldCharType="begin"/>
+            </w:r>
+            <w:r>
+              <w:rPr>
+                <w:noProof/>
+                <w:webHidden/>
+              </w:rPr>
+              <w:instrText xml:space="preserve"> PAGEREF _Toc56683000 \h </w:instrText>
+            </w:r>
+            <w:r>
+              <w:rPr>
+                <w:noProof/>
+                <w:webHidden/>
+              </w:rPr>
+            </w:r>
+            <w:r>
+              <w:rPr>
+                <w:noProof/>
+                <w:webHidden/>
+              </w:rPr>
+              <w:fldChar w:fldCharType="separate"/>
+            </w:r>
+            <w:r>
+              <w:rPr>
+                <w:noProof/>
+                <w:webHidden/>
+              </w:rPr>
+              <w:t>4</w:t>
+            </w:r>
+            <w:r>
+              <w:rPr>
+                <w:noProof/>
+                <w:webHidden/>
+              </w:rPr>
+              <w:fldChar w:fldCharType="end"/>
+            </w:r>
+          </w:hyperlink>
+        </w:p>
+        <w:p>
+          <w:pPr>
+            <w:pStyle w:val="TOC2"/>
+            <w:tabs>
+              <w:tab w:val="right" w:leader="dot" w:pos="9016"/>
+            </w:tabs>
+            <w:rPr>
+              <w:rFonts w:eastAsiaTheme="minorEastAsia" w:cstheme="minorBidi"/>
+              <w:b w:val="0"/>
+              <w:bCs w:val="0"/>
+              <w:noProof/>
+              <w:sz w:val="24"/>
+              <w:szCs w:val="24"/>
+              <w:lang w:val="en-SG" w:eastAsia="ko-KR"/>
+            </w:rPr>
+          </w:pPr>
+          <w:hyperlink w:anchor="_Toc56683001" w:history="1">
+            <w:r>
+              <w:rPr>
+                <w:rStyle w:val="Hyperlink"/>
+                <w:rFonts w:ascii="Calibri" w:hAnsi="Calibri" w:cs="Calibri"/>
+                <w:noProof/>
+                <w:lang w:val="en-SG"/>
+              </w:rPr>
+              <w:t>3.5 Helper Functions</w:t>
+            </w:r>
+            <w:r>
+              <w:rPr>
+                <w:noProof/>
+                <w:webHidden/>
+              </w:rPr>
+              <w:tab/>
+            </w:r>
+            <w:r>
+              <w:rPr>
+                <w:noProof/>
+                <w:webHidden/>
+              </w:rPr>
+              <w:fldChar w:fldCharType="begin"/>
+            </w:r>
+            <w:r>
+              <w:rPr>
+                <w:noProof/>
+                <w:webHidden/>
+              </w:rPr>
+              <w:instrText xml:space="preserve"> PAGEREF _Toc56683001 \h </w:instrText>
+            </w:r>
+            <w:r>
+              <w:rPr>
+                <w:noProof/>
+                <w:webHidden/>
+              </w:rPr>
+            </w:r>
+            <w:r>
+              <w:rPr>
+                <w:noProof/>
+                <w:webHidden/>
+              </w:rPr>
+              <w:fldChar w:fldCharType="separate"/>
+            </w:r>
+            <w:r>
+              <w:rPr>
+                <w:noProof/>
+                <w:webHidden/>
+              </w:rPr>
+              <w:t>4</w:t>
+            </w:r>
+            <w:r>
+              <w:rPr>
+                <w:noProof/>
+                <w:webHidden/>
+              </w:rPr>
+              <w:fldChar w:fldCharType="end"/>
+            </w:r>
+          </w:hyperlink>
+        </w:p>
+        <w:p>
+          <w:pPr>
+            <w:pStyle w:val="TOC2"/>
+            <w:tabs>
+              <w:tab w:val="right" w:leader="dot" w:pos="9016"/>
+            </w:tabs>
+            <w:rPr>
+              <w:rFonts w:eastAsiaTheme="minorEastAsia" w:cstheme="minorBidi"/>
+              <w:b w:val="0"/>
+              <w:bCs w:val="0"/>
+              <w:noProof/>
+              <w:sz w:val="24"/>
+              <w:szCs w:val="24"/>
+              <w:lang w:val="en-SG" w:eastAsia="ko-KR"/>
+            </w:rPr>
+          </w:pPr>
+          <w:hyperlink w:anchor="_Toc56683002" w:history="1">
+            <w:r>
+              <w:rPr>
+                <w:rStyle w:val="Hyperlink"/>
+                <w:rFonts w:ascii="Calibri" w:hAnsi="Calibri" w:cs="Calibri"/>
+                <w:noProof/>
+                <w:lang w:val="en-SG"/>
+              </w:rPr>
+              <w:t>3.6 Further Considerations (Error Handling)</w:t>
+            </w:r>
+            <w:r>
+              <w:rPr>
+                <w:noProof/>
+                <w:webHidden/>
+              </w:rPr>
+              <w:tab/>
+            </w:r>
+            <w:r>
+              <w:rPr>
+                <w:noProof/>
+                <w:webHidden/>
+              </w:rPr>
+              <w:fldChar w:fldCharType="begin"/>
+            </w:r>
+            <w:r>
+              <w:rPr>
+                <w:noProof/>
+                <w:webHidden/>
+              </w:rPr>
+              <w:instrText xml:space="preserve"> PAGEREF _Toc56683002 \h </w:instrText>
+            </w:r>
+            <w:r>
+              <w:rPr>
+                <w:noProof/>
+                <w:webHidden/>
+              </w:rPr>
+            </w:r>
+            <w:r>
+              <w:rPr>
+                <w:noProof/>
+                <w:webHidden/>
+              </w:rPr>
+              <w:fldChar w:fldCharType="separate"/>
+            </w:r>
+            <w:r>
+              <w:rPr>
+                <w:noProof/>
+                <w:webHidden/>
+              </w:rPr>
+              <w:t>4</w:t>
+            </w:r>
+            <w:r>
+              <w:rPr>
+                <w:noProof/>
+                <w:webHidden/>
+              </w:rPr>
+              <w:fldChar w:fldCharType="end"/>
+            </w:r>
+          </w:hyperlink>
+        </w:p>
+        <w:p>
+          <w:pPr>
+            <w:pStyle w:val="TOC1"/>
+            <w:tabs>
+              <w:tab w:val="right" w:leader="dot" w:pos="9016"/>
+            </w:tabs>
+            <w:rPr>
+              <w:rFonts w:eastAsiaTheme="minorEastAsia" w:cstheme="minorBidi"/>
+              <w:b w:val="0"/>
+              <w:bCs w:val="0"/>
+              <w:i w:val="0"/>
+              <w:iCs w:val="0"/>
+              <w:noProof/>
+              <w:lang w:val="en-SG" w:eastAsia="ko-KR"/>
+            </w:rPr>
+          </w:pPr>
+          <w:hyperlink w:anchor="_Toc56683003" w:history="1">
+            <w:r>
+              <w:rPr>
+                <w:rStyle w:val="Hyperlink"/>
+                <w:rFonts w:ascii="Calibri" w:hAnsi="Calibri" w:cs="Calibri"/>
+                <w:noProof/>
+                <w:lang w:val="en-SG"/>
+              </w:rPr>
+              <w:t>Section 4. Demonstration of Sympathetic Doctor Dialogue AI</w:t>
+            </w:r>
+            <w:r>
+              <w:rPr>
+                <w:noProof/>
+                <w:webHidden/>
+              </w:rPr>
+              <w:tab/>
+            </w:r>
+            <w:r>
+              <w:rPr>
+                <w:noProof/>
+                <w:webHidden/>
+              </w:rPr>
+              <w:fldChar w:fldCharType="begin"/>
+            </w:r>
+            <w:r>
+              <w:rPr>
+                <w:noProof/>
+                <w:webHidden/>
+              </w:rPr>
+              <w:instrText xml:space="preserve"> PAGEREF _Toc56683003 \h </w:instrText>
+            </w:r>
+            <w:r>
+              <w:rPr>
+                <w:noProof/>
+                <w:webHidden/>
+              </w:rPr>
+            </w:r>
+            <w:r>
+              <w:rPr>
+                <w:noProof/>
+                <w:webHidden/>
+              </w:rPr>
+              <w:fldChar w:fldCharType="separate"/>
+            </w:r>
+            <w:r>
+              <w:rPr>
+                <w:noProof/>
+                <w:webHidden/>
+              </w:rPr>
+              <w:t>4</w:t>
+            </w:r>
+            <w:r>
+              <w:rPr>
+                <w:noProof/>
+                <w:webHidden/>
+              </w:rPr>
+              <w:fldChar w:fldCharType="end"/>
+            </w:r>
+          </w:hyperlink>
+        </w:p>
+        <w:p>
+          <w:pPr>
+            <w:pStyle w:val="TOC1"/>
+            <w:tabs>
+              <w:tab w:val="right" w:leader="dot" w:pos="9016"/>
+            </w:tabs>
+            <w:rPr>
+              <w:rFonts w:eastAsiaTheme="minorEastAsia" w:cstheme="minorBidi"/>
+              <w:b w:val="0"/>
+              <w:bCs w:val="0"/>
+              <w:i w:val="0"/>
+              <w:iCs w:val="0"/>
+              <w:noProof/>
+              <w:lang w:val="en-SG" w:eastAsia="ko-KR"/>
+            </w:rPr>
+          </w:pPr>
+          <w:hyperlink w:anchor="_Toc56683004" w:history="1">
+            <w:r>
+              <w:rPr>
+                <w:rStyle w:val="Hyperlink"/>
+                <w:rFonts w:ascii="Calibri" w:hAnsi="Calibri" w:cs="Calibri"/>
+                <w:noProof/>
+                <w:lang w:val="en-SG"/>
+              </w:rPr>
+              <w:t>Section 5: Additional Implementation (GUI)</w:t>
+            </w:r>
+            <w:r>
+              <w:rPr>
+                <w:noProof/>
+                <w:webHidden/>
+              </w:rPr>
+              <w:tab/>
+            </w:r>
+            <w:r>
+              <w:rPr>
+                <w:noProof/>
+                <w:webHidden/>
+              </w:rPr>
+              <w:fldChar w:fldCharType="begin"/>
+            </w:r>
+            <w:r>
+              <w:rPr>
+                <w:noProof/>
+                <w:webHidden/>
+              </w:rPr>
+              <w:instrText xml:space="preserve"> PAGEREF _Toc56683004 \h </w:instrText>
+            </w:r>
+            <w:r>
+              <w:rPr>
+                <w:noProof/>
+                <w:webHidden/>
+              </w:rPr>
+            </w:r>
+            <w:r>
+              <w:rPr>
+                <w:noProof/>
+                <w:webHidden/>
+              </w:rPr>
+              <w:fldChar w:fldCharType="separate"/>
+            </w:r>
+            <w:r>
+              <w:rPr>
+                <w:noProof/>
+                <w:webHidden/>
+              </w:rPr>
+              <w:t>5</w:t>
+            </w:r>
+            <w:r>
+              <w:rPr>
+                <w:noProof/>
+                <w:webHidden/>
+              </w:rPr>
+              <w:fldChar w:fldCharType="end"/>
+            </w:r>
+          </w:hyperlink>
+        </w:p>
+        <w:p>
+          <w:pPr>
+            <w:pStyle w:val="TOC2"/>
+            <w:tabs>
+              <w:tab w:val="right" w:leader="dot" w:pos="9016"/>
+            </w:tabs>
+            <w:rPr>
+              <w:rFonts w:eastAsiaTheme="minorEastAsia" w:cstheme="minorBidi"/>
+              <w:b w:val="0"/>
+              <w:bCs w:val="0"/>
+              <w:noProof/>
+              <w:sz w:val="24"/>
+              <w:szCs w:val="24"/>
+              <w:lang w:val="en-SG" w:eastAsia="ko-KR"/>
+            </w:rPr>
+          </w:pPr>
+          <w:hyperlink w:anchor="_Toc56683005" w:history="1">
+            <w:r>
+              <w:rPr>
+                <w:rStyle w:val="Hyperlink"/>
+                <w:rFonts w:ascii="Calibri" w:hAnsi="Calibri" w:cs="Calibri"/>
+                <w:noProof/>
+                <w:lang w:val="en-SG"/>
+              </w:rPr>
+              <w:t>5.1 Motivation for GUI Implementation (Additional Feature)</w:t>
+            </w:r>
+            <w:r>
+              <w:rPr>
+                <w:noProof/>
+                <w:webHidden/>
+              </w:rPr>
+              <w:tab/>
+            </w:r>
+            <w:r>
+              <w:rPr>
+                <w:noProof/>
+                <w:webHidden/>
+              </w:rPr>
+              <w:fldChar w:fldCharType="begin"/>
+            </w:r>
+            <w:r>
+              <w:rPr>
+                <w:noProof/>
+                <w:webHidden/>
+              </w:rPr>
+              <w:instrText xml:space="preserve"> PAGEREF _Toc56683005 \h </w:instrText>
+            </w:r>
+            <w:r>
+              <w:rPr>
+                <w:noProof/>
+                <w:webHidden/>
+              </w:rPr>
+            </w:r>
+            <w:r>
+              <w:rPr>
+                <w:noProof/>
+                <w:webHidden/>
+              </w:rPr>
+              <w:fldChar w:fldCharType="separate"/>
+            </w:r>
+            <w:r>
+              <w:rPr>
+                <w:noProof/>
+                <w:webHidden/>
+              </w:rPr>
+              <w:t>5</w:t>
+            </w:r>
+            <w:r>
+              <w:rPr>
+                <w:noProof/>
+                <w:webHidden/>
+              </w:rPr>
+              <w:fldChar w:fldCharType="end"/>
+            </w:r>
+          </w:hyperlink>
+        </w:p>
+        <w:p>
+          <w:pPr>
+            <w:pStyle w:val="TOC2"/>
+            <w:tabs>
+              <w:tab w:val="right" w:leader="dot" w:pos="9016"/>
+            </w:tabs>
+            <w:rPr>
+              <w:rFonts w:eastAsiaTheme="minorEastAsia" w:cstheme="minorBidi"/>
+              <w:b w:val="0"/>
+              <w:bCs w:val="0"/>
+              <w:noProof/>
+              <w:sz w:val="24"/>
+              <w:szCs w:val="24"/>
+              <w:lang w:val="en-SG" w:eastAsia="ko-KR"/>
+            </w:rPr>
+          </w:pPr>
+          <w:hyperlink w:anchor="_Toc56683006" w:history="1">
+            <w:r>
+              <w:rPr>
+                <w:rStyle w:val="Hyperlink"/>
+                <w:rFonts w:ascii="Calibri" w:hAnsi="Calibri" w:cs="Calibri"/>
+                <w:noProof/>
+                <w:lang w:val="en-SG"/>
+              </w:rPr>
+              <w:t>5.2 Overall System Architecture Diagram of the GUI Implementation</w:t>
+            </w:r>
+            <w:r>
+              <w:rPr>
+                <w:noProof/>
+                <w:webHidden/>
+              </w:rPr>
+              <w:tab/>
+            </w:r>
+            <w:r>
+              <w:rPr>
+                <w:noProof/>
+                <w:webHidden/>
+              </w:rPr>
+              <w:fldChar w:fldCharType="begin"/>
+            </w:r>
+            <w:r>
+              <w:rPr>
+                <w:noProof/>
+                <w:webHidden/>
+              </w:rPr>
+              <w:instrText xml:space="preserve"> PAGEREF _Toc56683006 \h </w:instrText>
+            </w:r>
+            <w:r>
+              <w:rPr>
+                <w:noProof/>
+                <w:webHidden/>
+              </w:rPr>
+            </w:r>
+            <w:r>
+              <w:rPr>
+                <w:noProof/>
+                <w:webHidden/>
+              </w:rPr>
+              <w:fldChar w:fldCharType="separate"/>
+            </w:r>
+            <w:r>
+              <w:rPr>
+                <w:noProof/>
+                <w:webHidden/>
+              </w:rPr>
+              <w:t>5</w:t>
+            </w:r>
+            <w:r>
+              <w:rPr>
+                <w:noProof/>
+                <w:webHidden/>
+              </w:rPr>
+              <w:fldChar w:fldCharType="end"/>
+            </w:r>
+          </w:hyperlink>
+        </w:p>
+        <w:p>
+          <w:pPr>
+            <w:pStyle w:val="TOC2"/>
+            <w:tabs>
+              <w:tab w:val="right" w:leader="dot" w:pos="9016"/>
+            </w:tabs>
+            <w:rPr>
+              <w:rFonts w:eastAsiaTheme="minorEastAsia" w:cstheme="minorBidi"/>
+              <w:b w:val="0"/>
+              <w:bCs w:val="0"/>
+              <w:noProof/>
+              <w:sz w:val="24"/>
+              <w:szCs w:val="24"/>
+              <w:lang w:val="en-SG" w:eastAsia="ko-KR"/>
+            </w:rPr>
+          </w:pPr>
+          <w:hyperlink w:anchor="_Toc56683007" w:history="1">
+            <w:r>
+              <w:rPr>
+                <w:rStyle w:val="Hyperlink"/>
+                <w:rFonts w:ascii="Calibri" w:hAnsi="Calibri" w:cs="Calibri"/>
+                <w:noProof/>
+                <w:lang w:val="en-SG"/>
+              </w:rPr>
+              <w:t>5.3 Set up and Installation</w:t>
+            </w:r>
+            <w:r>
+              <w:rPr>
+                <w:noProof/>
+                <w:webHidden/>
+              </w:rPr>
+              <w:tab/>
+            </w:r>
+            <w:r>
+              <w:rPr>
+                <w:noProof/>
+                <w:webHidden/>
+              </w:rPr>
+              <w:fldChar w:fldCharType="begin"/>
+            </w:r>
+            <w:r>
+              <w:rPr>
+                <w:noProof/>
+                <w:webHidden/>
+              </w:rPr>
+              <w:instrText xml:space="preserve"> PAGEREF _Toc56683007 \h </w:instrText>
+            </w:r>
+            <w:r>
+              <w:rPr>
+                <w:noProof/>
+                <w:webHidden/>
+              </w:rPr>
+            </w:r>
+            <w:r>
+              <w:rPr>
+                <w:noProof/>
+                <w:webHidden/>
+              </w:rPr>
+              <w:fldChar w:fldCharType="separate"/>
+            </w:r>
+            <w:r>
+              <w:rPr>
+                <w:noProof/>
+                <w:webHidden/>
+              </w:rPr>
+              <w:t>5</w:t>
+            </w:r>
+            <w:r>
+              <w:rPr>
+                <w:noProof/>
+                <w:webHidden/>
+              </w:rPr>
+              <w:fldChar w:fldCharType="end"/>
+            </w:r>
+          </w:hyperlink>
+        </w:p>
+        <w:p>
+          <w:pPr>
+            <w:pStyle w:val="TOC2"/>
+            <w:tabs>
+              <w:tab w:val="right" w:leader="dot" w:pos="9016"/>
+            </w:tabs>
+            <w:rPr>
+              <w:rFonts w:eastAsiaTheme="minorEastAsia" w:cstheme="minorBidi"/>
+              <w:b w:val="0"/>
+              <w:bCs w:val="0"/>
+              <w:noProof/>
+              <w:sz w:val="24"/>
+              <w:szCs w:val="24"/>
+              <w:lang w:val="en-SG" w:eastAsia="ko-KR"/>
+            </w:rPr>
+          </w:pPr>
+          <w:hyperlink w:anchor="_Toc56683008" w:history="1">
+            <w:r>
+              <w:rPr>
+                <w:rStyle w:val="Hyperlink"/>
+                <w:rFonts w:ascii="Calibri" w:hAnsi="Calibri" w:cs="Calibri"/>
+                <w:noProof/>
+                <w:lang w:val="en-SG"/>
+              </w:rPr>
+              <w:t>5.4 Implementation of the GUI</w:t>
+            </w:r>
+            <w:r>
+              <w:rPr>
+                <w:noProof/>
+                <w:webHidden/>
+              </w:rPr>
+              <w:tab/>
+            </w:r>
+            <w:r>
+              <w:rPr>
+                <w:noProof/>
+                <w:webHidden/>
+              </w:rPr>
+              <w:fldChar w:fldCharType="begin"/>
+            </w:r>
+            <w:r>
+              <w:rPr>
+                <w:noProof/>
+                <w:webHidden/>
+              </w:rPr>
+              <w:instrText xml:space="preserve"> PAGEREF _Toc56683008 \h </w:instrText>
+            </w:r>
+            <w:r>
+              <w:rPr>
+                <w:noProof/>
+                <w:webHidden/>
+              </w:rPr>
+            </w:r>
+            <w:r>
+              <w:rPr>
+                <w:noProof/>
+                <w:webHidden/>
+              </w:rPr>
+              <w:fldChar w:fldCharType="separate"/>
+            </w:r>
+            <w:r>
+              <w:rPr>
+                <w:noProof/>
+                <w:webHidden/>
+              </w:rPr>
+              <w:t>5</w:t>
+            </w:r>
+            <w:r>
+              <w:rPr>
+                <w:noProof/>
+                <w:webHidden/>
+              </w:rPr>
+              <w:fldChar w:fldCharType="end"/>
+            </w:r>
+          </w:hyperlink>
+        </w:p>
+        <w:p>
+          <w:pPr>
+            <w:pStyle w:val="TOC2"/>
+            <w:tabs>
+              <w:tab w:val="right" w:leader="dot" w:pos="9016"/>
+            </w:tabs>
+            <w:rPr>
+              <w:rFonts w:eastAsiaTheme="minorEastAsia" w:cstheme="minorBidi"/>
+              <w:b w:val="0"/>
+              <w:bCs w:val="0"/>
+              <w:noProof/>
+              <w:sz w:val="24"/>
+              <w:szCs w:val="24"/>
+              <w:lang w:val="en-SG" w:eastAsia="ko-KR"/>
+            </w:rPr>
+          </w:pPr>
+          <w:hyperlink w:anchor="_Toc56683009" w:history="1">
+            <w:r>
+              <w:rPr>
+                <w:rStyle w:val="Hyperlink"/>
+                <w:rFonts w:ascii="Calibri" w:hAnsi="Calibri" w:cs="Calibri"/>
+                <w:noProof/>
+                <w:lang w:val="en-SG"/>
+              </w:rPr>
+              <w:t>5.5 Screenshot of GUI Implementation</w:t>
+            </w:r>
+            <w:r>
+              <w:rPr>
+                <w:noProof/>
+                <w:webHidden/>
+              </w:rPr>
+              <w:tab/>
+            </w:r>
+            <w:r>
+              <w:rPr>
+                <w:noProof/>
+                <w:webHidden/>
+              </w:rPr>
+              <w:fldChar w:fldCharType="begin"/>
+            </w:r>
+            <w:r>
+              <w:rPr>
+                <w:noProof/>
+                <w:webHidden/>
+              </w:rPr>
+              <w:instrText xml:space="preserve"> PAGEREF _Toc56683009 \h </w:instrText>
+            </w:r>
+            <w:r>
+              <w:rPr>
+                <w:noProof/>
+                <w:webHidden/>
+              </w:rPr>
+            </w:r>
+            <w:r>
+              <w:rPr>
+                <w:noProof/>
+                <w:webHidden/>
+              </w:rPr>
+              <w:fldChar w:fldCharType="separate"/>
+            </w:r>
+            <w:r>
+              <w:rPr>
+                <w:noProof/>
+                <w:webHidden/>
+              </w:rPr>
+              <w:t>5</w:t>
+            </w:r>
+            <w:r>
+              <w:rPr>
+                <w:noProof/>
+                <w:webHidden/>
+              </w:rPr>
+              <w:fldChar w:fldCharType="end"/>
+            </w:r>
+          </w:hyperlink>
+        </w:p>
+        <w:p>
+          <w:pPr>
+            <w:pStyle w:val="TOC2"/>
+            <w:tabs>
+              <w:tab w:val="right" w:leader="dot" w:pos="9016"/>
+            </w:tabs>
+            <w:rPr>
+              <w:rFonts w:eastAsiaTheme="minorEastAsia" w:cstheme="minorBidi"/>
+              <w:b w:val="0"/>
+              <w:bCs w:val="0"/>
+              <w:noProof/>
+              <w:sz w:val="24"/>
+              <w:szCs w:val="24"/>
+              <w:lang w:val="en-SG" w:eastAsia="ko-KR"/>
+            </w:rPr>
+          </w:pPr>
+          <w:hyperlink w:anchor="_Toc56683010" w:history="1">
+            <w:r>
+              <w:rPr>
+                <w:rStyle w:val="Hyperlink"/>
+                <w:rFonts w:ascii="Calibri" w:hAnsi="Calibri" w:cs="Calibri"/>
+                <w:noProof/>
+                <w:lang w:val="en-SG"/>
+              </w:rPr>
+              <w:t>5.6 Demonstration of Sympathetic Doctor Dialogue AI with GUI</w:t>
+            </w:r>
+            <w:r>
+              <w:rPr>
+                <w:noProof/>
+                <w:webHidden/>
+              </w:rPr>
+              <w:tab/>
+            </w:r>
+            <w:r>
+              <w:rPr>
+                <w:noProof/>
+                <w:webHidden/>
+              </w:rPr>
+              <w:fldChar w:fldCharType="begin"/>
+            </w:r>
+            <w:r>
+              <w:rPr>
+                <w:noProof/>
+                <w:webHidden/>
+              </w:rPr>
+              <w:instrText xml:space="preserve"> PAGEREF _Toc56683010 \h </w:instrText>
+            </w:r>
+            <w:r>
+              <w:rPr>
+                <w:noProof/>
+                <w:webHidden/>
+              </w:rPr>
+            </w:r>
+            <w:r>
+              <w:rPr>
+                <w:noProof/>
+                <w:webHidden/>
+              </w:rPr>
+              <w:fldChar w:fldCharType="separate"/>
+            </w:r>
+            <w:r>
+              <w:rPr>
+                <w:noProof/>
+                <w:webHidden/>
+              </w:rPr>
+              <w:t>5</w:t>
+            </w:r>
+            <w:r>
+              <w:rPr>
+                <w:noProof/>
+                <w:webHidden/>
+              </w:rPr>
+              <w:fldChar w:fldCharType="end"/>
+            </w:r>
+          </w:hyperlink>
+        </w:p>
+        <w:p>
+          <w:pPr>
+            <w:pStyle w:val="TOC1"/>
+            <w:tabs>
+              <w:tab w:val="right" w:leader="dot" w:pos="9016"/>
+            </w:tabs>
+            <w:rPr>
+              <w:rFonts w:eastAsiaTheme="minorEastAsia" w:cstheme="minorBidi"/>
+              <w:b w:val="0"/>
+              <w:bCs w:val="0"/>
+              <w:i w:val="0"/>
+              <w:iCs w:val="0"/>
+              <w:noProof/>
+              <w:lang w:val="en-SG" w:eastAsia="ko-KR"/>
+            </w:rPr>
+          </w:pPr>
+          <w:hyperlink w:anchor="_Toc56683011" w:history="1">
+            <w:r>
+              <w:rPr>
+                <w:rStyle w:val="Hyperlink"/>
+                <w:rFonts w:ascii="Calibri" w:hAnsi="Calibri" w:cs="Calibri"/>
+                <w:noProof/>
+                <w:lang w:val="en-SG"/>
+              </w:rPr>
+              <w:t>Section 6. Conclusion</w:t>
+            </w:r>
+            <w:r>
+              <w:rPr>
+                <w:noProof/>
+                <w:webHidden/>
+              </w:rPr>
+              <w:tab/>
+            </w:r>
+            <w:r>
+              <w:rPr>
+                <w:noProof/>
+                <w:webHidden/>
+              </w:rPr>
+              <w:fldChar w:fldCharType="begin"/>
+            </w:r>
+            <w:r>
+              <w:rPr>
+                <w:noProof/>
+                <w:webHidden/>
+              </w:rPr>
+              <w:instrText xml:space="preserve"> PAGEREF _Toc56683011 \h </w:instrText>
+            </w:r>
+            <w:r>
+              <w:rPr>
+                <w:noProof/>
+                <w:webHidden/>
+              </w:rPr>
+            </w:r>
+            <w:r>
+              <w:rPr>
+                <w:noProof/>
+                <w:webHidden/>
+              </w:rPr>
+              <w:fldChar w:fldCharType="separate"/>
+            </w:r>
+            <w:r>
+              <w:rPr>
+                <w:noProof/>
+                <w:webHidden/>
+              </w:rPr>
+              <w:t>5</w:t>
+            </w:r>
+            <w:r>
+              <w:rPr>
+                <w:noProof/>
+                <w:webHidden/>
+              </w:rPr>
+              <w:fldChar w:fldCharType="end"/>
+            </w:r>
+          </w:hyperlink>
+        </w:p>
+        <w:p>
+          <w:pPr>
+            <w:pStyle w:val="TOC1"/>
+            <w:tabs>
+              <w:tab w:val="right" w:leader="dot" w:pos="9016"/>
+            </w:tabs>
+            <w:rPr>
+              <w:rFonts w:eastAsiaTheme="minorEastAsia" w:cstheme="minorBidi"/>
+              <w:b w:val="0"/>
+              <w:bCs w:val="0"/>
+              <w:i w:val="0"/>
+              <w:iCs w:val="0"/>
+              <w:noProof/>
+              <w:lang w:val="en-SG" w:eastAsia="ko-KR"/>
+            </w:rPr>
+          </w:pPr>
+          <w:hyperlink w:anchor="_Toc56683012" w:history="1">
+            <w:r>
+              <w:rPr>
+                <w:rStyle w:val="Hyperlink"/>
+                <w:rFonts w:ascii="Calibri" w:hAnsi="Calibri" w:cs="Calibri"/>
+                <w:noProof/>
+                <w:lang w:val="en-SG"/>
+              </w:rPr>
+              <w:t>Section 7. References</w:t>
+            </w:r>
+            <w:r>
+              <w:rPr>
+                <w:noProof/>
+                <w:webHidden/>
+              </w:rPr>
+              <w:tab/>
+            </w:r>
+            <w:r>
+              <w:rPr>
+                <w:noProof/>
+                <w:webHidden/>
+              </w:rPr>
+              <w:fldChar w:fldCharType="begin"/>
+            </w:r>
+            <w:r>
+              <w:rPr>
+                <w:noProof/>
+                <w:webHidden/>
+              </w:rPr>
+              <w:instrText xml:space="preserve"> PAGEREF _Toc56683012 \h </w:instrText>
+            </w:r>
+            <w:r>
+              <w:rPr>
+                <w:noProof/>
+                <w:webHidden/>
+              </w:rPr>
+            </w:r>
+            <w:r>
+              <w:rPr>
+                <w:noProof/>
+                <w:webHidden/>
+              </w:rPr>
+              <w:fldChar w:fldCharType="separate"/>
+            </w:r>
+            <w:r>
+              <w:rPr>
+                <w:noProof/>
+                <w:webHidden/>
+              </w:rPr>
+              <w:t>5</w:t>
             </w:r>
             <w:r>
               <w:rPr>
@@ -1009,39 +2459,6 @@
     <w:p/>
     <w:p/>
     <w:p/>
-    <w:p/>
-    <w:p/>
-    <w:p/>
-    <w:p/>
-    <w:p/>
-    <w:p/>
-    <w:p/>
-    <w:p/>
-    <w:p/>
-    <w:p/>
-    <w:p/>
-    <w:p/>
-    <w:p/>
-    <w:p/>
-    <w:p/>
-    <w:p/>
-    <w:p/>
-    <w:p/>
-    <w:p/>
-    <w:p/>
-    <w:p/>
-    <w:p/>
-    <w:p/>
-    <w:p/>
-    <w:p/>
-    <w:p/>
-    <w:p/>
-    <w:p/>
-    <w:p/>
-    <w:p/>
-    <w:p/>
-    <w:p/>
-    <w:p/>
     <w:p>
       <w:pPr>
         <w:pStyle w:val="Heading1"/>
@@ -1054,7 +2471,7 @@
           <w:szCs w:val="28"/>
         </w:rPr>
       </w:pPr>
-      <w:bookmarkStart w:id="0" w:name="_Toc56678695"/>
+      <w:bookmarkStart w:id="0" w:name="_Toc56682989"/>
       <w:r>
         <w:rPr>
           <w:rFonts w:ascii="Calibri" w:hAnsi="Calibri" w:cs="Calibri"/>
@@ -1064,7 +2481,39 @@
           <w:sz w:val="28"/>
           <w:szCs w:val="28"/>
         </w:rPr>
-        <w:t>Section I. Overview</w:t>
+        <w:lastRenderedPageBreak/>
+        <w:t xml:space="preserve">Section </w:t>
+      </w:r>
+      <w:r>
+        <w:rPr>
+          <w:rFonts w:ascii="Calibri" w:hAnsi="Calibri" w:cs="Calibri"/>
+          <w:b/>
+          <w:bCs/>
+          <w:color w:val="auto"/>
+          <w:sz w:val="28"/>
+          <w:szCs w:val="28"/>
+        </w:rPr>
+        <w:t>1</w:t>
+      </w:r>
+      <w:r>
+        <w:rPr>
+          <w:rFonts w:ascii="Calibri" w:hAnsi="Calibri" w:cs="Calibri"/>
+          <w:b/>
+          <w:bCs/>
+          <w:color w:val="auto"/>
+          <w:sz w:val="28"/>
+          <w:szCs w:val="28"/>
+        </w:rPr>
+        <w:t xml:space="preserve">. </w:t>
+      </w:r>
+      <w:r>
+        <w:rPr>
+          <w:rFonts w:ascii="Calibri" w:hAnsi="Calibri" w:cs="Calibri"/>
+          <w:b/>
+          <w:bCs/>
+          <w:color w:val="auto"/>
+        </w:rPr>
+        <w:t>Introduction</w:t>
       </w:r>
       <w:bookmarkEnd w:id="0"/>
     </w:p>
@@ -1095,300 +2544,6 @@
     </w:p>
     <w:p>
       <w:pPr>
-        <w:rPr>
-          <w:lang w:val="en-SG"/>
-        </w:rPr>
-      </w:pPr>
-    </w:p>
-    <w:p>
-      <w:pPr>
-        <w:rPr>
-          <w:lang w:val="en-SG"/>
-        </w:rPr>
-      </w:pPr>
-    </w:p>
-    <w:p>
-      <w:pPr>
-        <w:rPr>
-          <w:lang w:val="en-SG"/>
-        </w:rPr>
-      </w:pPr>
-    </w:p>
-    <w:p>
-      <w:pPr>
-        <w:rPr>
-          <w:lang w:val="en-SG"/>
-        </w:rPr>
-      </w:pPr>
-    </w:p>
-    <w:p>
-      <w:pPr>
-        <w:rPr>
-          <w:lang w:val="en-SG"/>
-        </w:rPr>
-      </w:pPr>
-    </w:p>
-    <w:p>
-      <w:pPr>
-        <w:rPr>
-          <w:lang w:val="en-SG"/>
-        </w:rPr>
-      </w:pPr>
-    </w:p>
-    <w:p>
-      <w:pPr>
-        <w:rPr>
-          <w:lang w:val="en-SG"/>
-        </w:rPr>
-      </w:pPr>
-    </w:p>
-    <w:p>
-      <w:pPr>
-        <w:rPr>
-          <w:lang w:val="en-SG"/>
-        </w:rPr>
-      </w:pPr>
-    </w:p>
-    <w:p>
-      <w:pPr>
-        <w:rPr>
-          <w:lang w:val="en-SG"/>
-        </w:rPr>
-      </w:pPr>
-    </w:p>
-    <w:p>
-      <w:pPr>
-        <w:rPr>
-          <w:lang w:val="en-SG"/>
-        </w:rPr>
-      </w:pPr>
-    </w:p>
-    <w:p>
-      <w:pPr>
-        <w:rPr>
-          <w:lang w:val="en-SG"/>
-        </w:rPr>
-      </w:pPr>
-    </w:p>
-    <w:p>
-      <w:pPr>
-        <w:rPr>
-          <w:lang w:val="en-SG"/>
-        </w:rPr>
-      </w:pPr>
-    </w:p>
-    <w:p>
-      <w:pPr>
-        <w:rPr>
-          <w:lang w:val="en-SG"/>
-        </w:rPr>
-      </w:pPr>
-    </w:p>
-    <w:p>
-      <w:pPr>
-        <w:rPr>
-          <w:lang w:val="en-SG"/>
-        </w:rPr>
-      </w:pPr>
-    </w:p>
-    <w:p>
-      <w:pPr>
-        <w:rPr>
-          <w:lang w:val="en-SG"/>
-        </w:rPr>
-      </w:pPr>
-    </w:p>
-    <w:p>
-      <w:pPr>
-        <w:rPr>
-          <w:lang w:val="en-SG"/>
-        </w:rPr>
-      </w:pPr>
-    </w:p>
-    <w:p>
-      <w:pPr>
-        <w:rPr>
-          <w:lang w:val="en-SG"/>
-        </w:rPr>
-      </w:pPr>
-    </w:p>
-    <w:p>
-      <w:pPr>
-        <w:rPr>
-          <w:lang w:val="en-SG"/>
-        </w:rPr>
-      </w:pPr>
-    </w:p>
-    <w:p>
-      <w:pPr>
-        <w:rPr>
-          <w:lang w:val="en-SG"/>
-        </w:rPr>
-      </w:pPr>
-    </w:p>
-    <w:p>
-      <w:pPr>
-        <w:rPr>
-          <w:lang w:val="en-SG"/>
-        </w:rPr>
-      </w:pPr>
-    </w:p>
-    <w:p>
-      <w:pPr>
-        <w:rPr>
-          <w:lang w:val="en-SG"/>
-        </w:rPr>
-      </w:pPr>
-    </w:p>
-    <w:p>
-      <w:pPr>
-        <w:rPr>
-          <w:lang w:val="en-SG"/>
-        </w:rPr>
-      </w:pPr>
-    </w:p>
-    <w:p>
-      <w:pPr>
-        <w:rPr>
-          <w:lang w:val="en-SG"/>
-        </w:rPr>
-      </w:pPr>
-    </w:p>
-    <w:p>
-      <w:pPr>
-        <w:rPr>
-          <w:lang w:val="en-SG"/>
-        </w:rPr>
-      </w:pPr>
-    </w:p>
-    <w:p>
-      <w:pPr>
-        <w:rPr>
-          <w:lang w:val="en-SG"/>
-        </w:rPr>
-      </w:pPr>
-    </w:p>
-    <w:p>
-      <w:pPr>
-        <w:rPr>
-          <w:lang w:val="en-SG"/>
-        </w:rPr>
-      </w:pPr>
-    </w:p>
-    <w:p>
-      <w:pPr>
-        <w:rPr>
-          <w:lang w:val="en-SG"/>
-        </w:rPr>
-      </w:pPr>
-    </w:p>
-    <w:p>
-      <w:pPr>
-        <w:rPr>
-          <w:lang w:val="en-SG"/>
-        </w:rPr>
-      </w:pPr>
-    </w:p>
-    <w:p>
-      <w:pPr>
-        <w:rPr>
-          <w:lang w:val="en-SG"/>
-        </w:rPr>
-      </w:pPr>
-    </w:p>
-    <w:p>
-      <w:pPr>
-        <w:rPr>
-          <w:lang w:val="en-SG"/>
-        </w:rPr>
-      </w:pPr>
-    </w:p>
-    <w:p>
-      <w:pPr>
-        <w:rPr>
-          <w:lang w:val="en-SG"/>
-        </w:rPr>
-      </w:pPr>
-    </w:p>
-    <w:p>
-      <w:pPr>
-        <w:rPr>
-          <w:lang w:val="en-SG"/>
-        </w:rPr>
-      </w:pPr>
-    </w:p>
-    <w:p>
-      <w:pPr>
-        <w:rPr>
-          <w:lang w:val="en-SG"/>
-        </w:rPr>
-      </w:pPr>
-    </w:p>
-    <w:p>
-      <w:pPr>
-        <w:rPr>
-          <w:lang w:val="en-SG"/>
-        </w:rPr>
-      </w:pPr>
-    </w:p>
-    <w:p>
-      <w:pPr>
-        <w:rPr>
-          <w:lang w:val="en-SG"/>
-        </w:rPr>
-      </w:pPr>
-    </w:p>
-    <w:p>
-      <w:pPr>
-        <w:rPr>
-          <w:lang w:val="en-SG"/>
-        </w:rPr>
-      </w:pPr>
-    </w:p>
-    <w:p>
-      <w:pPr>
-        <w:rPr>
-          <w:lang w:val="en-SG"/>
-        </w:rPr>
-      </w:pPr>
-    </w:p>
-    <w:p>
-      <w:pPr>
-        <w:rPr>
-          <w:lang w:val="en-SG"/>
-        </w:rPr>
-      </w:pPr>
-    </w:p>
-    <w:p>
-      <w:pPr>
-        <w:rPr>
-          <w:lang w:val="en-SG"/>
-        </w:rPr>
-      </w:pPr>
-    </w:p>
-    <w:p>
-      <w:pPr>
-        <w:rPr>
-          <w:lang w:val="en-SG"/>
-        </w:rPr>
-      </w:pPr>
-    </w:p>
-    <w:p>
-      <w:pPr>
-        <w:rPr>
-          <w:lang w:val="en-SG"/>
-        </w:rPr>
-      </w:pPr>
-    </w:p>
-    <w:p>
-      <w:pPr>
-        <w:rPr>
-          <w:lang w:val="en-SG"/>
-        </w:rPr>
-      </w:pPr>
-    </w:p>
-    <w:p>
-      <w:pPr>
         <w:pStyle w:val="Heading1"/>
         <w:rPr>
           <w:rFonts w:ascii="Calibri" w:hAnsi="Calibri" w:cs="Calibri"/>
@@ -1398,7 +2553,7 @@
           <w:lang w:val="en-SG"/>
         </w:rPr>
       </w:pPr>
-      <w:bookmarkStart w:id="1" w:name="_Toc56678696"/>
+      <w:bookmarkStart w:id="1" w:name="_Toc56682990"/>
       <w:r>
         <w:rPr>
           <w:rFonts w:ascii="Calibri" w:hAnsi="Calibri" w:cs="Calibri"/>
@@ -1407,9 +2562,644 @@
           <w:color w:val="auto"/>
           <w:lang w:val="en-SG"/>
         </w:rPr>
+        <w:t>Section 2. Overview</w:t>
+      </w:r>
+      <w:bookmarkEnd w:id="1"/>
+    </w:p>
+    <w:p>
+      <w:pPr>
+        <w:pStyle w:val="Heading2"/>
+        <w:rPr>
+          <w:rFonts w:ascii="Calibri" w:hAnsi="Calibri" w:cs="Calibri"/>
+          <w:b/>
+          <w:bCs/>
+          <w:color w:val="auto"/>
+          <w:lang w:val="en-SG"/>
+        </w:rPr>
+      </w:pPr>
+      <w:bookmarkStart w:id="2" w:name="_Toc56682991"/>
+      <w:r>
+        <w:rPr>
+          <w:rFonts w:ascii="Calibri" w:hAnsi="Calibri" w:cs="Calibri"/>
+          <w:b/>
+          <w:bCs/>
+          <w:color w:val="auto"/>
+          <w:lang w:val="en-SG"/>
+        </w:rPr>
+        <w:t>2.1 Overview of KBS</w:t>
+      </w:r>
+      <w:bookmarkEnd w:id="2"/>
+    </w:p>
+    <w:p>
+      <w:pPr>
+        <w:pStyle w:val="Heading2"/>
+        <w:rPr>
+          <w:rFonts w:ascii="Calibri" w:hAnsi="Calibri" w:cs="Calibri"/>
+          <w:b/>
+          <w:bCs/>
+          <w:color w:val="auto"/>
+          <w:lang w:val="en-SG"/>
+        </w:rPr>
+      </w:pPr>
+      <w:bookmarkStart w:id="3" w:name="_Toc56682992"/>
+      <w:r>
+        <w:rPr>
+          <w:rFonts w:ascii="Calibri" w:hAnsi="Calibri" w:cs="Calibri"/>
+          <w:b/>
+          <w:bCs/>
+          <w:color w:val="auto"/>
+          <w:lang w:val="en-SG"/>
+        </w:rPr>
+        <w:t>2.2 Logic flow of Sympathetic Doctor Program</w:t>
+      </w:r>
+      <w:bookmarkEnd w:id="3"/>
+    </w:p>
+    <w:p>
+      <w:pPr>
+        <w:pStyle w:val="Heading2"/>
+        <w:rPr>
+          <w:rFonts w:ascii="Calibri" w:hAnsi="Calibri" w:cs="Calibri"/>
+          <w:b/>
+          <w:bCs/>
+          <w:color w:val="auto"/>
+          <w:lang w:val="en-SG"/>
+        </w:rPr>
+      </w:pPr>
+      <w:bookmarkStart w:id="4" w:name="_Toc56682993"/>
+      <w:r>
+        <w:rPr>
+          <w:rFonts w:ascii="Calibri" w:hAnsi="Calibri" w:cs="Calibri"/>
+          <w:b/>
+          <w:bCs/>
+          <w:color w:val="auto"/>
+          <w:lang w:val="en-SG"/>
+        </w:rPr>
+        <w:t>2.3 Further Considerations</w:t>
+      </w:r>
+      <w:bookmarkEnd w:id="4"/>
+    </w:p>
+    <w:p>
+      <w:pPr>
+        <w:rPr>
+          <w:rFonts w:ascii="Calibri" w:hAnsi="Calibri" w:cs="Calibri"/>
+          <w:b/>
+          <w:bCs/>
+          <w:lang w:val="en-SG"/>
+        </w:rPr>
+      </w:pPr>
+    </w:p>
+    <w:p>
+      <w:pPr>
+        <w:rPr>
+          <w:rFonts w:ascii="Calibri" w:hAnsi="Calibri" w:cs="Calibri"/>
+          <w:b/>
+          <w:bCs/>
+          <w:lang w:val="en-SG"/>
+        </w:rPr>
+      </w:pPr>
+    </w:p>
+    <w:p>
+      <w:pPr>
+        <w:pStyle w:val="Heading1"/>
+        <w:rPr>
+          <w:rFonts w:ascii="Calibri" w:hAnsi="Calibri" w:cs="Calibri"/>
+          <w:b/>
+          <w:bCs/>
+          <w:color w:val="auto"/>
+          <w:lang w:val="en-SG"/>
+        </w:rPr>
+      </w:pPr>
+      <w:bookmarkStart w:id="5" w:name="_Toc56682994"/>
+      <w:r>
+        <w:rPr>
+          <w:rFonts w:ascii="Calibri" w:hAnsi="Calibri" w:cs="Calibri"/>
+          <w:b/>
+          <w:bCs/>
+          <w:color w:val="auto"/>
+          <w:lang w:val="en-SG"/>
+        </w:rPr>
+        <w:t>Section 3. Implementation and Explanation</w:t>
+      </w:r>
+      <w:bookmarkEnd w:id="5"/>
+    </w:p>
+    <w:p>
+      <w:pPr>
+        <w:pStyle w:val="Heading2"/>
+        <w:rPr>
+          <w:rFonts w:ascii="Calibri" w:hAnsi="Calibri" w:cs="Calibri"/>
+          <w:b/>
+          <w:bCs/>
+          <w:color w:val="auto"/>
+          <w:lang w:val="en-SG"/>
+        </w:rPr>
+      </w:pPr>
+      <w:bookmarkStart w:id="6" w:name="_Toc56682995"/>
+      <w:r>
+        <w:rPr>
+          <w:rFonts w:ascii="Calibri" w:hAnsi="Calibri" w:cs="Calibri"/>
+          <w:b/>
+          <w:bCs/>
+          <w:color w:val="auto"/>
+          <w:lang w:val="en-SG"/>
+        </w:rPr>
+        <w:t>3.1 Code Explanation</w:t>
+      </w:r>
+      <w:bookmarkEnd w:id="6"/>
+    </w:p>
+    <w:p>
+      <w:pPr>
+        <w:pStyle w:val="Heading2"/>
+        <w:rPr>
+          <w:rFonts w:ascii="Calibri" w:hAnsi="Calibri" w:cs="Calibri"/>
+          <w:b/>
+          <w:bCs/>
+          <w:color w:val="auto"/>
+          <w:sz w:val="24"/>
+          <w:szCs w:val="24"/>
+          <w:lang w:val="en-SG"/>
+        </w:rPr>
+      </w:pPr>
+      <w:bookmarkStart w:id="7" w:name="_Toc56682996"/>
+      <w:r>
+        <w:rPr>
+          <w:rFonts w:ascii="Calibri" w:hAnsi="Calibri" w:cs="Calibri"/>
+          <w:b/>
+          <w:bCs/>
+          <w:color w:val="auto"/>
+          <w:sz w:val="24"/>
+          <w:szCs w:val="24"/>
+          <w:lang w:val="en-SG"/>
+        </w:rPr>
+        <w:t>3.1.1 Predicates/Variables used</w:t>
+      </w:r>
+      <w:bookmarkEnd w:id="7"/>
+    </w:p>
+    <w:p>
+      <w:pPr>
+        <w:pStyle w:val="Heading2"/>
+        <w:rPr>
+          <w:rFonts w:ascii="Calibri" w:hAnsi="Calibri" w:cs="Calibri"/>
+          <w:b/>
+          <w:bCs/>
+          <w:color w:val="auto"/>
+          <w:sz w:val="24"/>
+          <w:szCs w:val="24"/>
+          <w:lang w:val="en-SG"/>
+        </w:rPr>
+      </w:pPr>
+      <w:bookmarkStart w:id="8" w:name="_Toc56682997"/>
+      <w:r>
+        <w:rPr>
+          <w:rFonts w:ascii="Calibri" w:hAnsi="Calibri" w:cs="Calibri"/>
+          <w:b/>
+          <w:bCs/>
+          <w:color w:val="auto"/>
+          <w:sz w:val="24"/>
+          <w:szCs w:val="24"/>
+          <w:lang w:val="en-SG"/>
+        </w:rPr>
+        <w:t>3.1.2 Rules Used</w:t>
+      </w:r>
+      <w:bookmarkEnd w:id="8"/>
+    </w:p>
+    <w:p>
+      <w:pPr>
+        <w:pStyle w:val="Heading2"/>
+        <w:rPr>
+          <w:rFonts w:ascii="Calibri" w:hAnsi="Calibri" w:cs="Calibri"/>
+          <w:b/>
+          <w:bCs/>
+          <w:color w:val="auto"/>
+          <w:lang w:val="en-SG"/>
+        </w:rPr>
+      </w:pPr>
+      <w:bookmarkStart w:id="9" w:name="_Toc56682998"/>
+      <w:r>
+        <w:rPr>
+          <w:rFonts w:ascii="Calibri" w:hAnsi="Calibri" w:cs="Calibri"/>
+          <w:b/>
+          <w:bCs/>
+          <w:color w:val="auto"/>
+          <w:lang w:val="en-SG"/>
+        </w:rPr>
+        <w:t>3.2 Logic Flow</w:t>
+      </w:r>
+      <w:bookmarkEnd w:id="9"/>
+    </w:p>
+    <w:p>
+      <w:pPr>
+        <w:pStyle w:val="Heading2"/>
+        <w:rPr>
+          <w:rFonts w:ascii="Calibri" w:hAnsi="Calibri" w:cs="Calibri"/>
+          <w:b/>
+          <w:bCs/>
+          <w:color w:val="auto"/>
+          <w:lang w:val="en-SG"/>
+        </w:rPr>
+      </w:pPr>
+      <w:bookmarkStart w:id="10" w:name="_Toc56682999"/>
+      <w:r>
+        <w:rPr>
+          <w:rFonts w:ascii="Calibri" w:hAnsi="Calibri" w:cs="Calibri"/>
+          <w:b/>
+          <w:bCs/>
+          <w:color w:val="auto"/>
+          <w:lang w:val="en-SG"/>
+        </w:rPr>
+        <w:t>3.3 Rules of Diagnosis</w:t>
+      </w:r>
+      <w:bookmarkEnd w:id="10"/>
+    </w:p>
+    <w:p>
+      <w:pPr>
+        <w:pStyle w:val="Heading2"/>
+        <w:rPr>
+          <w:rFonts w:ascii="Calibri" w:hAnsi="Calibri" w:cs="Calibri"/>
+          <w:b/>
+          <w:bCs/>
+          <w:color w:val="auto"/>
+          <w:lang w:val="en-SG"/>
+        </w:rPr>
+      </w:pPr>
+      <w:bookmarkStart w:id="11" w:name="_Toc56683000"/>
+      <w:r>
+        <w:rPr>
+          <w:rFonts w:ascii="Calibri" w:hAnsi="Calibri" w:cs="Calibri"/>
+          <w:b/>
+          <w:bCs/>
+          <w:color w:val="auto"/>
+          <w:lang w:val="en-SG"/>
+        </w:rPr>
+        <w:t>3.4 Heuristics/ Algorithm for conflicting diagnosis</w:t>
+      </w:r>
+      <w:bookmarkEnd w:id="11"/>
+    </w:p>
+    <w:p>
+      <w:pPr>
+        <w:pStyle w:val="Heading2"/>
+        <w:rPr>
+          <w:rFonts w:ascii="Calibri" w:hAnsi="Calibri" w:cs="Calibri"/>
+          <w:b/>
+          <w:bCs/>
+          <w:color w:val="auto"/>
+          <w:lang w:val="en-SG"/>
+        </w:rPr>
+      </w:pPr>
+      <w:bookmarkStart w:id="12" w:name="_Toc56683001"/>
+      <w:r>
+        <w:rPr>
+          <w:rFonts w:ascii="Calibri" w:hAnsi="Calibri" w:cs="Calibri"/>
+          <w:b/>
+          <w:bCs/>
+          <w:color w:val="auto"/>
+          <w:lang w:val="en-SG"/>
+        </w:rPr>
+        <w:t>3.5 Helper Functions</w:t>
+      </w:r>
+      <w:bookmarkEnd w:id="12"/>
+    </w:p>
+    <w:p>
+      <w:pPr>
+        <w:pStyle w:val="Heading2"/>
+        <w:rPr>
+          <w:rFonts w:ascii="Calibri" w:hAnsi="Calibri" w:cs="Calibri"/>
+          <w:b/>
+          <w:bCs/>
+          <w:color w:val="auto"/>
+          <w:lang w:val="en-SG"/>
+        </w:rPr>
+      </w:pPr>
+      <w:bookmarkStart w:id="13" w:name="_Toc56683002"/>
+      <w:r>
+        <w:rPr>
+          <w:rFonts w:ascii="Calibri" w:hAnsi="Calibri" w:cs="Calibri"/>
+          <w:b/>
+          <w:bCs/>
+          <w:color w:val="auto"/>
+          <w:lang w:val="en-SG"/>
+        </w:rPr>
+        <w:t>3.6 Further Considerations (Error Handling)</w:t>
+      </w:r>
+      <w:bookmarkEnd w:id="13"/>
+    </w:p>
+    <w:p>
+      <w:pPr>
+        <w:rPr>
+          <w:rFonts w:ascii="Calibri" w:hAnsi="Calibri" w:cs="Calibri"/>
+          <w:b/>
+          <w:bCs/>
+          <w:lang w:val="en-SG"/>
+        </w:rPr>
+      </w:pPr>
+    </w:p>
+    <w:p>
+      <w:pPr>
+        <w:rPr>
+          <w:rFonts w:ascii="Calibri" w:hAnsi="Calibri" w:cs="Calibri"/>
+          <w:b/>
+          <w:bCs/>
+          <w:lang w:val="en-SG"/>
+        </w:rPr>
+      </w:pPr>
+    </w:p>
+    <w:p>
+      <w:pPr>
+        <w:rPr>
+          <w:rFonts w:ascii="Calibri" w:hAnsi="Calibri" w:cs="Calibri"/>
+          <w:b/>
+          <w:bCs/>
+          <w:lang w:val="en-SG"/>
+        </w:rPr>
+      </w:pPr>
+    </w:p>
+    <w:p>
+      <w:pPr>
+        <w:rPr>
+          <w:rFonts w:ascii="Calibri" w:hAnsi="Calibri" w:cs="Calibri"/>
+          <w:b/>
+          <w:bCs/>
+          <w:lang w:val="en-SG"/>
+        </w:rPr>
+      </w:pPr>
+    </w:p>
+    <w:p>
+      <w:pPr>
+        <w:pStyle w:val="Heading1"/>
+        <w:rPr>
+          <w:rFonts w:ascii="Calibri" w:hAnsi="Calibri" w:cs="Calibri"/>
+          <w:b/>
+          <w:bCs/>
+          <w:color w:val="auto"/>
+          <w:lang w:val="en-SG"/>
+        </w:rPr>
+      </w:pPr>
+      <w:bookmarkStart w:id="14" w:name="_Toc56683003"/>
+      <w:r>
+        <w:rPr>
+          <w:rFonts w:ascii="Calibri" w:hAnsi="Calibri" w:cs="Calibri"/>
+          <w:b/>
+          <w:bCs/>
+          <w:color w:val="auto"/>
+          <w:lang w:val="en-SG"/>
+        </w:rPr>
+        <w:t>Section 4. Demonstration of Sympathetic Doctor Dialogue AI</w:t>
+      </w:r>
+      <w:bookmarkEnd w:id="14"/>
+    </w:p>
+    <w:p>
+      <w:pPr>
+        <w:rPr>
+          <w:lang w:val="en-SG"/>
+        </w:rPr>
+      </w:pPr>
+    </w:p>
+    <w:p>
+      <w:pPr>
+        <w:rPr>
+          <w:lang w:val="en-SG"/>
+        </w:rPr>
+      </w:pPr>
+    </w:p>
+    <w:p>
+      <w:pPr>
+        <w:rPr>
+          <w:lang w:val="en-SG"/>
+        </w:rPr>
+      </w:pPr>
+    </w:p>
+    <w:p>
+      <w:pPr>
+        <w:rPr>
+          <w:lang w:val="en-SG"/>
+        </w:rPr>
+      </w:pPr>
+    </w:p>
+    <w:p>
+      <w:pPr>
+        <w:rPr>
+          <w:lang w:val="en-SG"/>
+        </w:rPr>
+      </w:pPr>
+    </w:p>
+    <w:p>
+      <w:pPr>
+        <w:rPr>
+          <w:lang w:val="en-SG"/>
+        </w:rPr>
+      </w:pPr>
+    </w:p>
+    <w:p>
+      <w:pPr>
+        <w:rPr>
+          <w:lang w:val="en-SG"/>
+        </w:rPr>
+      </w:pPr>
+    </w:p>
+    <w:p>
+      <w:pPr>
+        <w:rPr>
+          <w:lang w:val="en-SG"/>
+        </w:rPr>
+      </w:pPr>
+    </w:p>
+    <w:p>
+      <w:pPr>
+        <w:rPr>
+          <w:lang w:val="en-SG"/>
+        </w:rPr>
+      </w:pPr>
+    </w:p>
+    <w:p>
+      <w:pPr>
+        <w:rPr>
+          <w:lang w:val="en-SG"/>
+        </w:rPr>
+      </w:pPr>
+    </w:p>
+    <w:p>
+      <w:pPr>
+        <w:rPr>
+          <w:lang w:val="en-SG"/>
+        </w:rPr>
+      </w:pPr>
+    </w:p>
+    <w:p>
+      <w:pPr>
+        <w:rPr>
+          <w:lang w:val="en-SG"/>
+        </w:rPr>
+      </w:pPr>
+    </w:p>
+    <w:p>
+      <w:pPr>
+        <w:rPr>
+          <w:lang w:val="en-SG"/>
+        </w:rPr>
+      </w:pPr>
+    </w:p>
+    <w:p>
+      <w:pPr>
+        <w:rPr>
+          <w:lang w:val="en-SG"/>
+        </w:rPr>
+      </w:pPr>
+    </w:p>
+    <w:p>
+      <w:pPr>
+        <w:rPr>
+          <w:lang w:val="en-SG"/>
+        </w:rPr>
+      </w:pPr>
+    </w:p>
+    <w:p>
+      <w:pPr>
+        <w:rPr>
+          <w:lang w:val="en-SG"/>
+        </w:rPr>
+      </w:pPr>
+    </w:p>
+    <w:p>
+      <w:pPr>
+        <w:rPr>
+          <w:lang w:val="en-SG"/>
+        </w:rPr>
+      </w:pPr>
+    </w:p>
+    <w:p>
+      <w:pPr>
+        <w:rPr>
+          <w:lang w:val="en-SG"/>
+        </w:rPr>
+      </w:pPr>
+    </w:p>
+    <w:p>
+      <w:pPr>
+        <w:rPr>
+          <w:lang w:val="en-SG"/>
+        </w:rPr>
+      </w:pPr>
+    </w:p>
+    <w:p>
+      <w:pPr>
+        <w:rPr>
+          <w:lang w:val="en-SG"/>
+        </w:rPr>
+      </w:pPr>
+    </w:p>
+    <w:p>
+      <w:pPr>
+        <w:rPr>
+          <w:lang w:val="en-SG"/>
+        </w:rPr>
+      </w:pPr>
+    </w:p>
+    <w:p>
+      <w:pPr>
+        <w:rPr>
+          <w:lang w:val="en-SG"/>
+        </w:rPr>
+      </w:pPr>
+    </w:p>
+    <w:p>
+      <w:pPr>
+        <w:rPr>
+          <w:lang w:val="en-SG"/>
+        </w:rPr>
+      </w:pPr>
+    </w:p>
+    <w:p>
+      <w:pPr>
+        <w:rPr>
+          <w:lang w:val="en-SG"/>
+        </w:rPr>
+      </w:pPr>
+    </w:p>
+    <w:p>
+      <w:pPr>
+        <w:rPr>
+          <w:lang w:val="en-SG"/>
+        </w:rPr>
+      </w:pPr>
+    </w:p>
+    <w:p>
+      <w:pPr>
+        <w:rPr>
+          <w:lang w:val="en-SG"/>
+        </w:rPr>
+      </w:pPr>
+    </w:p>
+    <w:p>
+      <w:pPr>
+        <w:rPr>
+          <w:lang w:val="en-SG"/>
+        </w:rPr>
+      </w:pPr>
+    </w:p>
+    <w:p>
+      <w:pPr>
+        <w:rPr>
+          <w:lang w:val="en-SG"/>
+        </w:rPr>
+      </w:pPr>
+    </w:p>
+    <w:p>
+      <w:pPr>
+        <w:rPr>
+          <w:lang w:val="en-SG"/>
+        </w:rPr>
+      </w:pPr>
+    </w:p>
+    <w:p>
+      <w:pPr>
+        <w:rPr>
+          <w:lang w:val="en-SG"/>
+        </w:rPr>
+      </w:pPr>
+    </w:p>
+    <w:p>
+      <w:pPr>
+        <w:rPr>
+          <w:lang w:val="en-SG"/>
+        </w:rPr>
+      </w:pPr>
+    </w:p>
+    <w:p>
+      <w:pPr>
+        <w:rPr>
+          <w:lang w:val="en-SG"/>
+        </w:rPr>
+      </w:pPr>
+    </w:p>
+    <w:p>
+      <w:pPr>
+        <w:rPr>
+          <w:lang w:val="en-SG"/>
+        </w:rPr>
+      </w:pPr>
+    </w:p>
+    <w:p>
+      <w:pPr>
+        <w:pStyle w:val="Heading1"/>
+        <w:rPr>
+          <w:rFonts w:ascii="Calibri" w:hAnsi="Calibri" w:cs="Calibri"/>
+          <w:b/>
+          <w:bCs/>
+          <w:color w:val="auto"/>
+          <w:lang w:val="en-SG"/>
+        </w:rPr>
+      </w:pPr>
+      <w:bookmarkStart w:id="15" w:name="_Toc56683004"/>
+      <w:r>
+        <w:rPr>
+          <w:rFonts w:ascii="Calibri" w:hAnsi="Calibri" w:cs="Calibri"/>
+          <w:b/>
+          <w:bCs/>
+          <w:color w:val="auto"/>
+          <w:lang w:val="en-SG"/>
+        </w:rPr>
         <w:t>Section 5: Additional Implementation (GUI)</w:t>
       </w:r>
-      <w:bookmarkEnd w:id="1"/>
+      <w:bookmarkEnd w:id="15"/>
     </w:p>
     <w:p>
       <w:pPr>
@@ -1422,7 +3212,7 @@
           <w:lang w:val="en-SG"/>
         </w:rPr>
       </w:pPr>
-      <w:bookmarkStart w:id="2" w:name="_Toc56678697"/>
+      <w:bookmarkStart w:id="16" w:name="_Toc56683005"/>
       <w:r>
         <w:rPr>
           <w:rFonts w:ascii="Calibri" w:hAnsi="Calibri" w:cs="Calibri"/>
@@ -1431,9 +3221,9 @@
           <w:color w:val="auto"/>
           <w:lang w:val="en-SG"/>
         </w:rPr>
-        <w:t>5.1 Overall System Architecture of the GUI Implementation</w:t>
-      </w:r>
-      <w:bookmarkEnd w:id="2"/>
+        <w:t>5.1 Motivation for GUI Implementation (Additional Feature)</w:t>
+      </w:r>
+      <w:bookmarkEnd w:id="16"/>
     </w:p>
     <w:p>
       <w:pPr>
@@ -1446,7 +3236,7 @@
           <w:lang w:val="en-SG"/>
         </w:rPr>
       </w:pPr>
-      <w:bookmarkStart w:id="3" w:name="_Toc56678698"/>
+      <w:bookmarkStart w:id="17" w:name="_Toc56683006"/>
       <w:r>
         <w:rPr>
           <w:rFonts w:ascii="Calibri" w:hAnsi="Calibri" w:cs="Calibri"/>
@@ -1455,9 +3245,161 @@
           <w:color w:val="auto"/>
           <w:lang w:val="en-SG"/>
         </w:rPr>
-        <w:t>5.2 Set up and Installation</w:t>
-      </w:r>
-      <w:bookmarkEnd w:id="3"/>
+        <w:t>5.</w:t>
+      </w:r>
+      <w:r>
+        <w:rPr>
+          <w:rFonts w:ascii="Calibri" w:hAnsi="Calibri" w:cs="Calibri"/>
+          <w:b/>
+          <w:bCs/>
+          <w:color w:val="auto"/>
+          <w:lang w:val="en-SG"/>
+        </w:rPr>
+        <w:t>2</w:t>
+      </w:r>
+      <w:r>
+        <w:rPr>
+          <w:rFonts w:ascii="Calibri" w:hAnsi="Calibri" w:cs="Calibri"/>
+          <w:b/>
+          <w:bCs/>
+          <w:color w:val="auto"/>
+          <w:lang w:val="en-SG"/>
+        </w:rPr>
+        <w:t xml:space="preserve"> Overall System Architecture </w:t>
+      </w:r>
+      <w:r>
+        <w:rPr>
+          <w:rFonts w:ascii="Calibri" w:hAnsi="Calibri" w:cs="Calibri"/>
+          <w:b/>
+          <w:bCs/>
+          <w:color w:val="auto"/>
+          <w:lang w:val="en-SG"/>
+        </w:rPr>
+        <w:t xml:space="preserve">Diagram </w:t>
+      </w:r>
+      <w:r>
+        <w:rPr>
+          <w:rFonts w:ascii="Calibri" w:hAnsi="Calibri" w:cs="Calibri"/>
+          <w:b/>
+          <w:bCs/>
+          <w:color w:val="auto"/>
+          <w:lang w:val="en-SG"/>
+        </w:rPr>
+        <w:t>of the GUI Implementation</w:t>
+      </w:r>
+      <w:bookmarkEnd w:id="17"/>
+    </w:p>
+    <w:p>
+      <w:pPr>
+        <w:rPr>
+          <w:lang w:val="en-SG"/>
+        </w:rPr>
+      </w:pPr>
+    </w:p>
+    <w:p>
+      <w:pPr>
+        <w:rPr>
+          <w:lang w:val="en-SG"/>
+        </w:rPr>
+      </w:pPr>
+    </w:p>
+    <w:p>
+      <w:pPr>
+        <w:rPr>
+          <w:lang w:val="en-SG"/>
+        </w:rPr>
+      </w:pPr>
+    </w:p>
+    <w:p>
+      <w:pPr>
+        <w:keepNext/>
+      </w:pPr>
+      <w:r>
+        <w:rPr>
+          <w:noProof/>
+          <w:lang w:val="en-SG"/>
+        </w:rPr>
+        <w:drawing>
+          <wp:inline distT="0" distB="0" distL="0" distR="0" wp14:anchorId="13317057" wp14:editId="66FCEC67">
+            <wp:extent cx="5731510" cy="1821815"/>
+            <wp:effectExtent l="0" t="0" r="0" b="0"/>
+            <wp:docPr id="3" name="Picture 3" descr="A picture containing shape&#10;&#10;Description automatically generated"/>
+            <wp:cNvGraphicFramePr>
+              <a:graphicFrameLocks xmlns:a="http://schemas.openxmlformats.org/drawingml/2006/main" noChangeAspect="1"/>
+            </wp:cNvGraphicFramePr>
+            <a:graphic xmlns:a="http://schemas.openxmlformats.org/drawingml/2006/main">
+              <a:graphicData uri="http://schemas.openxmlformats.org/drawingml/2006/picture">
+                <pic:pic xmlns:pic="http://schemas.openxmlformats.org/drawingml/2006/picture">
+                  <pic:nvPicPr>
+                    <pic:cNvPr id="3" name="Picture 3" descr="A picture containing shape&#10;&#10;Description automatically generated"/>
+                    <pic:cNvPicPr/>
+                  </pic:nvPicPr>
+                  <pic:blipFill>
+                    <a:blip r:embed="rId9" cstate="print">
+                      <a:extLst>
+                        <a:ext uri="{28A0092B-C50C-407E-A947-70E740481C1C}">
+                          <a14:useLocalDpi xmlns:a14="http://schemas.microsoft.com/office/drawing/2010/main" val="0"/>
+                        </a:ext>
+                      </a:extLst>
+                    </a:blip>
+                    <a:stretch>
+                      <a:fillRect/>
+                    </a:stretch>
+                  </pic:blipFill>
+                  <pic:spPr>
+                    <a:xfrm>
+                      <a:off x="0" y="0"/>
+                      <a:ext cx="5731510" cy="1821815"/>
+                    </a:xfrm>
+                    <a:prstGeom prst="rect">
+                      <a:avLst/>
+                    </a:prstGeom>
+                  </pic:spPr>
+                </pic:pic>
+              </a:graphicData>
+            </a:graphic>
+          </wp:inline>
+        </w:drawing>
+      </w:r>
+    </w:p>
+    <w:p>
+      <w:pPr>
+        <w:pStyle w:val="Caption"/>
+        <w:jc w:val="center"/>
+        <w:rPr>
+          <w:lang w:val="en-SG"/>
+        </w:rPr>
+      </w:pPr>
+      <w:r>
+        <w:t xml:space="preserve">Figure </w:t>
+      </w:r>
+      <w:r>
+        <w:fldChar w:fldCharType="begin"/>
+      </w:r>
+      <w:r>
+        <w:instrText xml:space="preserve"> SEQ Figure \* ARABIC </w:instrText>
+      </w:r>
+      <w:r>
+        <w:fldChar w:fldCharType="separate"/>
+      </w:r>
+      <w:r>
+        <w:rPr>
+          <w:noProof/>
+        </w:rPr>
+        <w:t>1</w:t>
+      </w:r>
+      <w:r>
+        <w:fldChar w:fldCharType="end"/>
+      </w:r>
+      <w:r>
+        <w:t xml:space="preserve"> System Architecture</w:t>
+      </w:r>
+      <w:r>
+        <w:t xml:space="preserve"> Diagram</w:t>
+      </w:r>
+      <w:r>
+        <w:t xml:space="preserve"> of Implemented GUI</w:t>
+      </w:r>
     </w:p>
     <w:p>
       <w:pPr>
@@ -1470,8 +3412,10 @@
           <w:lang w:val="en-SG"/>
         </w:rPr>
       </w:pPr>
-      <w:bookmarkStart w:id="4" w:name="_Toc56678699"/>
-      <w:r>
+    </w:p>
+    <w:p>
+      <w:pPr>
+        <w:pStyle w:val="Heading2"/>
         <w:rPr>
           <w:rFonts w:ascii="Calibri" w:hAnsi="Calibri" w:cs="Calibri"/>
           <w:b/>
@@ -1479,12 +3423,309 @@
           <w:color w:val="auto"/>
           <w:lang w:val="en-SG"/>
         </w:rPr>
-        <w:t>5.3 Implementation of the GUI</w:t>
-      </w:r>
-      <w:bookmarkEnd w:id="4"/>
+      </w:pPr>
+    </w:p>
+    <w:p>
+      <w:pPr>
+        <w:pStyle w:val="Heading2"/>
+        <w:rPr>
+          <w:rFonts w:ascii="Calibri" w:hAnsi="Calibri" w:cs="Calibri"/>
+          <w:b/>
+          <w:bCs/>
+          <w:color w:val="auto"/>
+          <w:lang w:val="en-SG"/>
+        </w:rPr>
+      </w:pPr>
+    </w:p>
+    <w:p>
+      <w:pPr>
+        <w:pStyle w:val="Heading2"/>
+        <w:rPr>
+          <w:rFonts w:ascii="Calibri" w:hAnsi="Calibri" w:cs="Calibri"/>
+          <w:b/>
+          <w:bCs/>
+          <w:color w:val="auto"/>
+          <w:lang w:val="en-SG"/>
+        </w:rPr>
+      </w:pPr>
+    </w:p>
+    <w:p>
+      <w:pPr>
+        <w:pStyle w:val="Heading2"/>
+        <w:rPr>
+          <w:rFonts w:ascii="Calibri" w:hAnsi="Calibri" w:cs="Calibri"/>
+          <w:b/>
+          <w:bCs/>
+          <w:color w:val="auto"/>
+          <w:lang w:val="en-SG"/>
+        </w:rPr>
+      </w:pPr>
+      <w:bookmarkStart w:id="18" w:name="_Toc56683007"/>
+      <w:r>
+        <w:rPr>
+          <w:rFonts w:ascii="Calibri" w:hAnsi="Calibri" w:cs="Calibri"/>
+          <w:b/>
+          <w:bCs/>
+          <w:color w:val="auto"/>
+          <w:lang w:val="en-SG"/>
+        </w:rPr>
+        <w:t>5.</w:t>
+      </w:r>
+      <w:r>
+        <w:rPr>
+          <w:rFonts w:ascii="Calibri" w:hAnsi="Calibri" w:cs="Calibri"/>
+          <w:b/>
+          <w:bCs/>
+          <w:color w:val="auto"/>
+          <w:lang w:val="en-SG"/>
+        </w:rPr>
+        <w:t>3</w:t>
+      </w:r>
+      <w:r>
+        <w:rPr>
+          <w:rFonts w:ascii="Calibri" w:hAnsi="Calibri" w:cs="Calibri"/>
+          <w:b/>
+          <w:bCs/>
+          <w:color w:val="auto"/>
+          <w:lang w:val="en-SG"/>
+        </w:rPr>
+        <w:t xml:space="preserve"> Set up and Installation</w:t>
+      </w:r>
+      <w:bookmarkEnd w:id="18"/>
+    </w:p>
+    <w:p>
+      <w:pPr>
+        <w:pStyle w:val="Heading2"/>
+        <w:rPr>
+          <w:rFonts w:ascii="Calibri" w:hAnsi="Calibri" w:cs="Calibri"/>
+          <w:b/>
+          <w:bCs/>
+          <w:color w:val="auto"/>
+          <w:lang w:val="en-SG"/>
+        </w:rPr>
+      </w:pPr>
+      <w:bookmarkStart w:id="19" w:name="_Toc56683008"/>
+      <w:r>
+        <w:rPr>
+          <w:rFonts w:ascii="Calibri" w:hAnsi="Calibri" w:cs="Calibri"/>
+          <w:b/>
+          <w:bCs/>
+          <w:color w:val="auto"/>
+          <w:lang w:val="en-SG"/>
+        </w:rPr>
+        <w:t>5.</w:t>
+      </w:r>
+      <w:r>
+        <w:rPr>
+          <w:rFonts w:ascii="Calibri" w:hAnsi="Calibri" w:cs="Calibri"/>
+          <w:b/>
+          <w:bCs/>
+          <w:color w:val="auto"/>
+          <w:lang w:val="en-SG"/>
+        </w:rPr>
+        <w:t>4</w:t>
+      </w:r>
+      <w:r>
+        <w:rPr>
+          <w:rFonts w:ascii="Calibri" w:hAnsi="Calibri" w:cs="Calibri"/>
+          <w:b/>
+          <w:bCs/>
+          <w:color w:val="auto"/>
+          <w:lang w:val="en-SG"/>
+        </w:rPr>
+        <w:t xml:space="preserve"> Implementation of the GUI</w:t>
+      </w:r>
+      <w:bookmarkEnd w:id="19"/>
+    </w:p>
+    <w:p>
+      <w:pPr>
+        <w:pStyle w:val="Heading2"/>
+        <w:rPr>
+          <w:rFonts w:ascii="Calibri" w:hAnsi="Calibri" w:cs="Calibri"/>
+          <w:b/>
+          <w:bCs/>
+          <w:color w:val="auto"/>
+          <w:lang w:val="en-SG"/>
+        </w:rPr>
+      </w:pPr>
+      <w:bookmarkStart w:id="20" w:name="_Toc56683009"/>
+      <w:r>
+        <w:rPr>
+          <w:rFonts w:ascii="Calibri" w:hAnsi="Calibri" w:cs="Calibri"/>
+          <w:b/>
+          <w:bCs/>
+          <w:color w:val="auto"/>
+          <w:lang w:val="en-SG"/>
+        </w:rPr>
+        <w:t>5.</w:t>
+      </w:r>
+      <w:r>
+        <w:rPr>
+          <w:rFonts w:ascii="Calibri" w:hAnsi="Calibri" w:cs="Calibri"/>
+          <w:b/>
+          <w:bCs/>
+          <w:color w:val="auto"/>
+          <w:lang w:val="en-SG"/>
+        </w:rPr>
+        <w:t>5</w:t>
+      </w:r>
+      <w:r>
+        <w:rPr>
+          <w:rFonts w:ascii="Calibri" w:hAnsi="Calibri" w:cs="Calibri"/>
+          <w:b/>
+          <w:bCs/>
+          <w:color w:val="auto"/>
+          <w:lang w:val="en-SG"/>
+        </w:rPr>
+        <w:t xml:space="preserve"> </w:t>
+      </w:r>
+      <w:r>
+        <w:rPr>
+          <w:rFonts w:ascii="Calibri" w:hAnsi="Calibri" w:cs="Calibri"/>
+          <w:b/>
+          <w:bCs/>
+          <w:color w:val="auto"/>
+          <w:lang w:val="en-SG"/>
+        </w:rPr>
+        <w:t>Screenshot of GUI Implementation</w:t>
+      </w:r>
+      <w:bookmarkEnd w:id="20"/>
+      <w:r>
+        <w:rPr>
+          <w:rFonts w:ascii="Calibri" w:hAnsi="Calibri" w:cs="Calibri"/>
+          <w:b/>
+          <w:bCs/>
+          <w:color w:val="auto"/>
+          <w:lang w:val="en-SG"/>
+        </w:rPr>
+        <w:t xml:space="preserve"> </w:t>
+      </w:r>
+    </w:p>
+    <w:p>
+      <w:pPr>
+        <w:pStyle w:val="Heading2"/>
+        <w:rPr>
+          <w:rFonts w:ascii="Calibri" w:hAnsi="Calibri" w:cs="Calibri"/>
+          <w:b/>
+          <w:bCs/>
+          <w:color w:val="auto"/>
+          <w:lang w:val="en-SG"/>
+        </w:rPr>
+      </w:pPr>
+      <w:bookmarkStart w:id="21" w:name="_Toc56683010"/>
+      <w:r>
+        <w:rPr>
+          <w:rFonts w:ascii="Calibri" w:hAnsi="Calibri" w:cs="Calibri"/>
+          <w:b/>
+          <w:bCs/>
+          <w:color w:val="auto"/>
+          <w:lang w:val="en-SG"/>
+        </w:rPr>
+        <w:t>5.</w:t>
+      </w:r>
+      <w:r>
+        <w:rPr>
+          <w:rFonts w:ascii="Calibri" w:hAnsi="Calibri" w:cs="Calibri"/>
+          <w:b/>
+          <w:bCs/>
+          <w:color w:val="auto"/>
+          <w:lang w:val="en-SG"/>
+        </w:rPr>
+        <w:t>6</w:t>
+      </w:r>
+      <w:r>
+        <w:rPr>
+          <w:rFonts w:ascii="Calibri" w:hAnsi="Calibri" w:cs="Calibri"/>
+          <w:b/>
+          <w:bCs/>
+          <w:color w:val="auto"/>
+          <w:lang w:val="en-SG"/>
+        </w:rPr>
+        <w:t xml:space="preserve"> </w:t>
+      </w:r>
+      <w:r>
+        <w:rPr>
+          <w:rFonts w:ascii="Calibri" w:hAnsi="Calibri" w:cs="Calibri"/>
+          <w:b/>
+          <w:bCs/>
+          <w:color w:val="auto"/>
+          <w:lang w:val="en-SG"/>
+        </w:rPr>
+        <w:t>Demonstration of Sympathetic Doctor Dialogue AI with GUI</w:t>
+      </w:r>
+      <w:bookmarkEnd w:id="21"/>
+    </w:p>
+    <w:p>
+      <w:pPr>
+        <w:rPr>
+          <w:lang w:val="en-SG"/>
+        </w:rPr>
+      </w:pPr>
+    </w:p>
+    <w:p>
+      <w:pPr>
+        <w:rPr>
+          <w:lang w:val="en-SG"/>
+        </w:rPr>
+      </w:pPr>
+    </w:p>
+    <w:p>
+      <w:pPr>
+        <w:rPr>
+          <w:lang w:val="en-SG"/>
+        </w:rPr>
+      </w:pPr>
+    </w:p>
+    <w:p>
+      <w:pPr>
+        <w:pStyle w:val="Heading1"/>
+        <w:rPr>
+          <w:rFonts w:ascii="Calibri" w:hAnsi="Calibri" w:cs="Calibri"/>
+          <w:b/>
+          <w:bCs/>
+          <w:color w:val="auto"/>
+          <w:lang w:val="en-SG"/>
+        </w:rPr>
+      </w:pPr>
+      <w:bookmarkStart w:id="22" w:name="_Toc56683011"/>
+      <w:r>
+        <w:rPr>
+          <w:rFonts w:ascii="Calibri" w:hAnsi="Calibri" w:cs="Calibri"/>
+          <w:b/>
+          <w:bCs/>
+          <w:color w:val="auto"/>
+          <w:lang w:val="en-SG"/>
+        </w:rPr>
+        <w:t>Section 6. Conclusion</w:t>
+      </w:r>
+      <w:bookmarkEnd w:id="22"/>
+    </w:p>
+    <w:p>
+      <w:pPr>
+        <w:pStyle w:val="Heading1"/>
+        <w:rPr>
+          <w:rFonts w:ascii="Calibri" w:hAnsi="Calibri" w:cs="Calibri"/>
+          <w:b/>
+          <w:bCs/>
+          <w:color w:val="auto"/>
+          <w:lang w:val="en-SG"/>
+        </w:rPr>
+      </w:pPr>
+      <w:bookmarkStart w:id="23" w:name="_Toc56683012"/>
+      <w:r>
+        <w:rPr>
+          <w:rFonts w:ascii="Calibri" w:hAnsi="Calibri" w:cs="Calibri"/>
+          <w:b/>
+          <w:bCs/>
+          <w:color w:val="auto"/>
+          <w:lang w:val="en-SG"/>
+        </w:rPr>
+        <w:t>Section 7. References</w:t>
+      </w:r>
+      <w:bookmarkEnd w:id="23"/>
     </w:p>
     <w:sectPr>
-      <w:headerReference w:type="default" r:id="rId9"/>
+      <w:headerReference w:type="default" r:id="rId10"/>
       <w:pgSz w:w="11906" w:h="16838"/>
       <w:pgMar w:top="1440" w:right="1440" w:bottom="1440" w:left="1440" w:header="708" w:footer="708" w:gutter="0"/>
       <w:cols w:space="708"/>
@@ -4124,7 +6365,6 @@
     <w:next w:val="Normal"/>
     <w:link w:val="Heading2Char"/>
     <w:uiPriority w:val="9"/>
-    <w:semiHidden/>
     <w:unhideWhenUsed/>
     <w:qFormat/>
     <w:rsid w:val="00890F7C"/>
@@ -4139,6 +6379,29 @@
       <w:color w:val="2F5496" w:themeColor="accent1" w:themeShade="BF"/>
       <w:sz w:val="26"/>
       <w:szCs w:val="26"/>
+    </w:rPr>
+  </w:style>
+  <w:style w:type="paragraph" w:styleId="Heading3">
+    <w:name w:val="heading 3"/>
+    <w:basedOn w:val="Normal"/>
+    <w:next w:val="Normal"/>
+    <w:link w:val="Heading3Char"/>
+    <w:uiPriority w:val="9"/>
+    <w:semiHidden/>
+    <w:unhideWhenUsed/>
+    <w:qFormat/>
+    <w:rsid w:val="003918B8"/>
+    <w:pPr>
+      <w:keepNext/>
+      <w:keepLines/>
+      <w:spacing w:before="40"/>
+      <w:outlineLvl w:val="2"/>
+    </w:pPr>
+    <w:rPr>
+      <w:rFonts w:asciiTheme="majorHAnsi" w:eastAsiaTheme="majorEastAsia" w:hAnsiTheme="majorHAnsi" w:cstheme="majorBidi"/>
+      <w:color w:val="1F3763" w:themeColor="accent1" w:themeShade="7F"/>
+      <w:sz w:val="24"/>
+      <w:szCs w:val="24"/>
     </w:rPr>
   </w:style>
   <w:style w:type="character" w:default="1" w:styleId="DefaultParagraphFont">
@@ -4501,13 +6764,25 @@
     <w:basedOn w:val="DefaultParagraphFont"/>
     <w:link w:val="Heading2"/>
     <w:uiPriority w:val="9"/>
-    <w:semiHidden/>
     <w:rsid w:val="00890F7C"/>
     <w:rPr>
       <w:rFonts w:asciiTheme="majorHAnsi" w:eastAsiaTheme="majorEastAsia" w:hAnsiTheme="majorHAnsi" w:cstheme="majorBidi"/>
       <w:color w:val="2F5496" w:themeColor="accent1" w:themeShade="BF"/>
       <w:sz w:val="26"/>
       <w:szCs w:val="26"/>
+      <w:lang w:val="en" w:eastAsia="zh-CN"/>
+    </w:rPr>
+  </w:style>
+  <w:style w:type="character" w:customStyle="1" w:styleId="Heading3Char">
+    <w:name w:val="Heading 3 Char"/>
+    <w:basedOn w:val="DefaultParagraphFont"/>
+    <w:link w:val="Heading3"/>
+    <w:uiPriority w:val="9"/>
+    <w:semiHidden/>
+    <w:rsid w:val="003918B8"/>
+    <w:rPr>
+      <w:rFonts w:asciiTheme="majorHAnsi" w:eastAsiaTheme="majorEastAsia" w:hAnsiTheme="majorHAnsi" w:cstheme="majorBidi"/>
+      <w:color w:val="1F3763" w:themeColor="accent1" w:themeShade="7F"/>
       <w:lang w:val="en" w:eastAsia="zh-CN"/>
     </w:rPr>
   </w:style>

</xml_diff>